<commit_message>
Updated peer review form
</commit_message>
<xml_diff>
--- a/Peer-review-lab1.docx
+++ b/Peer-review-lab1.docx
@@ -1,10 +1,10 @@
 
 <file path=word/document.xml><?xml version="1.0" encoding="utf-8"?>
-<w:document xmlns:wpc="http://schemas.microsoft.com/office/word/2010/wordprocessingCanvas" xmlns:mo="http://schemas.microsoft.com/office/mac/office/2008/main" xmlns:mc="http://schemas.openxmlformats.org/markup-compatibility/2006" xmlns:mv="urn:schemas-microsoft-com:mac:vml" xmlns:o="urn:schemas-microsoft-com:office:office" xmlns:r="http://schemas.openxmlformats.org/officeDocument/2006/relationships" xmlns:m="http://schemas.openxmlformats.org/officeDocument/2006/math" xmlns:v="urn:schemas-microsoft-com:vml" xmlns:wp14="http://schemas.microsoft.com/office/word/2010/wordprocessingDrawing" xmlns:wp="http://schemas.openxmlformats.org/drawingml/2006/wordprocessingDrawing" xmlns:w10="urn:schemas-microsoft-com:office:word" xmlns:w="http://schemas.openxmlformats.org/wordprocessingml/2006/main" xmlns:w14="http://schemas.microsoft.com/office/word/2010/wordml" xmlns:wpg="http://schemas.microsoft.com/office/word/2010/wordprocessingGroup" xmlns:wpi="http://schemas.microsoft.com/office/word/2010/wordprocessingInk" xmlns:wne="http://schemas.microsoft.com/office/word/2006/wordml" xmlns:wps="http://schemas.microsoft.com/office/word/2010/wordprocessingShape" mc:Ignorable="w14 wp14">
+<w:document xmlns:ve="http://schemas.openxmlformats.org/markup-compatibility/2006" xmlns:o="urn:schemas-microsoft-com:office:office" xmlns:r="http://schemas.openxmlformats.org/officeDocument/2006/relationships" xmlns:m="http://schemas.openxmlformats.org/officeDocument/2006/math" xmlns:v="urn:schemas-microsoft-com:vml" xmlns:wp="http://schemas.openxmlformats.org/drawingml/2006/wordprocessingDrawing" xmlns:w10="urn:schemas-microsoft-com:office:word" xmlns:w="http://schemas.openxmlformats.org/wordprocessingml/2006/main" xmlns:wne="http://schemas.microsoft.com/office/word/2006/wordml">
   <w:body>
     <w:p>
       <w:pPr>
-        <w:pStyle w:val="a3"/>
+        <w:pStyle w:val="Rubrik"/>
       </w:pPr>
       <w:r>
         <w:t xml:space="preserve">Peer-review form </w:t>
@@ -15,7 +15,7 @@
     </w:p>
     <w:p>
       <w:pPr>
-        <w:pStyle w:val="a5"/>
+        <w:pStyle w:val="Underrubrik"/>
       </w:pPr>
       <w:r>
         <w:t xml:space="preserve">Secure Computer Systems I, Spring </w:t>
@@ -30,12 +30,12 @@
     <w:p>
       <w:pPr>
         <w:rPr>
-          <w:rStyle w:val="a8"/>
+          <w:rStyle w:val="Diskretbetoning"/>
         </w:rPr>
       </w:pPr>
       <w:r>
         <w:rPr>
-          <w:rStyle w:val="a8"/>
+          <w:rStyle w:val="Diskretbetoning"/>
         </w:rPr>
         <w:t>Sofia Cassel</w:t>
       </w:r>
@@ -76,7 +76,7 @@
     </w:p>
     <w:p>
       <w:pPr>
-        <w:pStyle w:val="1"/>
+        <w:pStyle w:val="Rubrik1"/>
       </w:pPr>
       <w:r>
         <w:t>About you</w:t>
@@ -100,19 +100,34 @@
           </w:placeholder>
           <w:text/>
         </w:sdtPr>
-        <w:sdtEndPr/>
-        <w:sdtContent>
+        <w:sdtContent>
+          <w:r>
+            <w:t xml:space="preserve">Group </w:t>
+          </w:r>
           <w:r>
             <w:rPr>
               <w:rFonts w:hint="eastAsia"/>
               <w:lang w:eastAsia="zh-CN"/>
             </w:rPr>
-            <w:t>12 Li</w:t>
+            <w:t>12</w:t>
           </w:r>
           <w:r>
             <w:rPr>
               <w:lang w:eastAsia="zh-CN"/>
             </w:rPr>
+            <w:t>:</w:t>
+          </w:r>
+          <w:r>
+            <w:rPr>
+              <w:rFonts w:hint="eastAsia"/>
+              <w:lang w:eastAsia="zh-CN"/>
+            </w:rPr>
+            <w:t xml:space="preserve"> Li</w:t>
+          </w:r>
+          <w:r>
+            <w:rPr>
+              <w:lang w:eastAsia="zh-CN"/>
+            </w:rPr>
             <w:t xml:space="preserve"> </w:t>
           </w:r>
           <w:proofErr w:type="spellStart"/>
@@ -141,48 +156,29 @@
             <w:rPr>
               <w:lang w:eastAsia="zh-CN"/>
             </w:rPr>
-            <w:t xml:space="preserve">, </w:t>
-          </w:r>
-          <w:proofErr w:type="gramStart"/>
+            <w:t xml:space="preserve">, Samuel </w:t>
+          </w:r>
+          <w:proofErr w:type="spellStart"/>
           <w:r>
             <w:rPr>
               <w:lang w:eastAsia="zh-CN"/>
             </w:rPr>
-            <w:t xml:space="preserve">Samuel </w:t>
-          </w:r>
-          <w:proofErr w:type="spellStart"/>
-          <w:r>
-            <w:rPr>
-              <w:lang w:eastAsia="zh-CN"/>
-            </w:rPr>
             <w:t>Pettersson</w:t>
           </w:r>
           <w:proofErr w:type="spellEnd"/>
-          <w:proofErr w:type="gramEnd"/>
-        </w:sdtContent>
-      </w:sdt>
-      <w:r>
-        <w:t xml:space="preserve"> (group number, and the names of participating members)</w:t>
-      </w:r>
+        </w:sdtContent>
+      </w:sdt>
     </w:p>
     <w:p>
       <w:r>
         <w:rPr>
           <w:b/>
         </w:rPr>
-        <w:t>We have reviewed the report of</w:t>
-      </w:r>
-      <w:proofErr w:type="gramStart"/>
-      <w:r>
-        <w:rPr>
-          <w:b/>
-        </w:rPr>
-        <w:t>:</w:t>
+        <w:t>We have reviewed the report of:</w:t>
       </w:r>
       <w:r>
         <w:t xml:space="preserve">  </w:t>
       </w:r>
-      <w:proofErr w:type="gramEnd"/>
       <w:sdt>
         <w:sdtPr>
           <w:id w:val="2108151325"/>
@@ -191,8 +187,10 @@
           </w:placeholder>
           <w:text/>
         </w:sdtPr>
-        <w:sdtEndPr/>
-        <w:sdtContent>
+        <w:sdtContent>
+          <w:r>
+            <w:t xml:space="preserve">Group </w:t>
+          </w:r>
           <w:r>
             <w:rPr>
               <w:rFonts w:hint="eastAsia"/>
@@ -206,22 +204,12 @@
             </w:rPr>
             <w:t>1</w:t>
           </w:r>
-          <w:r>
-            <w:rPr>
-              <w:rFonts w:hint="eastAsia"/>
-              <w:lang w:eastAsia="zh-CN"/>
-            </w:rPr>
-            <w:t xml:space="preserve"> </w:t>
-          </w:r>
-        </w:sdtContent>
-      </w:sdt>
-      <w:r>
-        <w:t xml:space="preserve"> (group number)</w:t>
-      </w:r>
+        </w:sdtContent>
+      </w:sdt>
     </w:p>
     <w:p>
       <w:pPr>
-        <w:pStyle w:val="1"/>
+        <w:pStyle w:val="Rubrik1"/>
       </w:pPr>
       <w:r>
         <w:t>General</w:t>
@@ -286,13 +274,7 @@
       <w:sdt>
         <w:sdtPr>
           <w:id w:val="1303109593"/>
-          <w14:checkbox>
-            <w14:checked w14:val="0"/>
-            <w14:checkedState w14:val="2612" w14:font="ＭＳ ゴシック"/>
-            <w14:uncheckedState w14:val="2610" w14:font="ＭＳ ゴシック"/>
-          </w14:checkbox>
-        </w:sdtPr>
-        <w:sdtEndPr/>
+        </w:sdtPr>
         <w:sdtContent>
           <w:r>
             <w:rPr>
@@ -308,13 +290,7 @@
       <w:sdt>
         <w:sdtPr>
           <w:id w:val="1242752426"/>
-          <w14:checkbox>
-            <w14:checked w14:val="0"/>
-            <w14:checkedState w14:val="2612" w14:font="ＭＳ ゴシック"/>
-            <w14:uncheckedState w14:val="2610" w14:font="ＭＳ ゴシック"/>
-          </w14:checkbox>
-        </w:sdtPr>
-        <w:sdtEndPr/>
+        </w:sdtPr>
         <w:sdtContent>
           <w:r>
             <w:rPr>
@@ -330,13 +306,7 @@
       <w:sdt>
         <w:sdtPr>
           <w:id w:val="206996008"/>
-          <w14:checkbox>
-            <w14:checked w14:val="0"/>
-            <w14:checkedState w14:val="2612" w14:font="ＭＳ ゴシック"/>
-            <w14:uncheckedState w14:val="2610" w14:font="ＭＳ ゴシック"/>
-          </w14:checkbox>
-        </w:sdtPr>
-        <w:sdtEndPr/>
+        </w:sdtPr>
         <w:sdtContent>
           <w:r>
             <w:rPr>
@@ -352,13 +322,7 @@
       <w:sdt>
         <w:sdtPr>
           <w:id w:val="-1749410987"/>
-          <w14:checkbox>
-            <w14:checked w14:val="0"/>
-            <w14:checkedState w14:val="2612" w14:font="ＭＳ ゴシック"/>
-            <w14:uncheckedState w14:val="2610" w14:font="ＭＳ ゴシック"/>
-          </w14:checkbox>
-        </w:sdtPr>
-        <w:sdtEndPr/>
+        </w:sdtPr>
         <w:sdtContent>
           <w:r>
             <w:rPr>
@@ -374,13 +338,7 @@
       <w:sdt>
         <w:sdtPr>
           <w:id w:val="-341862120"/>
-          <w14:checkbox>
-            <w14:checked w14:val="0"/>
-            <w14:checkedState w14:val="2612" w14:font="ＭＳ ゴシック"/>
-            <w14:uncheckedState w14:val="2610" w14:font="ＭＳ ゴシック"/>
-          </w14:checkbox>
-        </w:sdtPr>
-        <w:sdtEndPr/>
+        </w:sdtPr>
         <w:sdtContent>
           <w:r>
             <w:rPr>
@@ -455,13 +413,7 @@
       <w:sdt>
         <w:sdtPr>
           <w:id w:val="2105913791"/>
-          <w14:checkbox>
-            <w14:checked w14:val="0"/>
-            <w14:checkedState w14:val="2612" w14:font="ＭＳ ゴシック"/>
-            <w14:uncheckedState w14:val="2610" w14:font="ＭＳ ゴシック"/>
-          </w14:checkbox>
-        </w:sdtPr>
-        <w:sdtEndPr/>
+        </w:sdtPr>
         <w:sdtContent>
           <w:r>
             <w:rPr>
@@ -477,13 +429,7 @@
       <w:sdt>
         <w:sdtPr>
           <w:id w:val="1311440352"/>
-          <w14:checkbox>
-            <w14:checked w14:val="0"/>
-            <w14:checkedState w14:val="2612" w14:font="ＭＳ ゴシック"/>
-            <w14:uncheckedState w14:val="2610" w14:font="ＭＳ ゴシック"/>
-          </w14:checkbox>
-        </w:sdtPr>
-        <w:sdtEndPr/>
+        </w:sdtPr>
         <w:sdtContent>
           <w:r>
             <w:rPr>
@@ -499,13 +445,7 @@
       <w:sdt>
         <w:sdtPr>
           <w:id w:val="-118455131"/>
-          <w14:checkbox>
-            <w14:checked w14:val="0"/>
-            <w14:checkedState w14:val="2612" w14:font="ＭＳ ゴシック"/>
-            <w14:uncheckedState w14:val="2610" w14:font="ＭＳ ゴシック"/>
-          </w14:checkbox>
-        </w:sdtPr>
-        <w:sdtEndPr/>
+        </w:sdtPr>
         <w:sdtContent>
           <w:r>
             <w:rPr>
@@ -521,13 +461,7 @@
       <w:sdt>
         <w:sdtPr>
           <w:id w:val="440502030"/>
-          <w14:checkbox>
-            <w14:checked w14:val="0"/>
-            <w14:checkedState w14:val="2612" w14:font="ＭＳ ゴシック"/>
-            <w14:uncheckedState w14:val="2610" w14:font="ＭＳ ゴシック"/>
-          </w14:checkbox>
-        </w:sdtPr>
-        <w:sdtEndPr/>
+        </w:sdtPr>
         <w:sdtContent>
           <w:r>
             <w:rPr>
@@ -543,13 +477,7 @@
       <w:sdt>
         <w:sdtPr>
           <w:id w:val="-1904905849"/>
-          <w14:checkbox>
-            <w14:checked w14:val="0"/>
-            <w14:checkedState w14:val="2612" w14:font="ＭＳ ゴシック"/>
-            <w14:uncheckedState w14:val="2610" w14:font="ＭＳ ゴシック"/>
-          </w14:checkbox>
-        </w:sdtPr>
-        <w:sdtEndPr/>
+        </w:sdtPr>
         <w:sdtContent>
           <w:r>
             <w:rPr>
@@ -637,63 +565,48 @@
       <w:sdt>
         <w:sdtPr>
           <w:id w:val="-1611578333"/>
-          <w14:checkbox>
-            <w14:checked w14:val="0"/>
-            <w14:checkedState w14:val="2612" w14:font="ＭＳ ゴシック"/>
-            <w14:uncheckedState w14:val="2610" w14:font="ＭＳ ゴシック"/>
-          </w14:checkbox>
-        </w:sdtPr>
-        <w:sdtEndPr/>
-        <w:sdtContent>
-          <w:r>
-            <w:rPr>
-              <w:rFonts w:ascii="MS Gothic" w:eastAsia="MS Gothic" w:hAnsi="MS Gothic" w:hint="eastAsia"/>
-            </w:rPr>
-            <w:t>☐</w:t>
-          </w:r>
-        </w:sdtContent>
-      </w:sdt>
-      <w:r>
-        <w:tab/>
-        <w:t xml:space="preserve">  To some extent </w:t>
+        </w:sdtPr>
+        <w:sdtContent>
+          <w:r>
+            <w:rPr>
+              <w:rFonts w:ascii="MS Gothic" w:eastAsia="MS Gothic" w:hAnsi="MS Gothic" w:hint="eastAsia"/>
+            </w:rPr>
+            <w:t>☐</w:t>
+          </w:r>
+        </w:sdtContent>
+      </w:sdt>
+      <w:r>
+        <w:tab/>
+        <w:t xml:space="preserve">  </w:t>
+      </w:r>
+      <w:proofErr w:type="gramStart"/>
+      <w:r>
+        <w:t>To</w:t>
+      </w:r>
+      <w:proofErr w:type="gramEnd"/>
+      <w:r>
+        <w:t xml:space="preserve"> some extent </w:t>
       </w:r>
       <w:sdt>
         <w:sdtPr>
           <w:id w:val="1243297446"/>
-          <w14:checkbox>
-            <w14:checked w14:val="0"/>
-            <w14:checkedState w14:val="2612" w14:font="ＭＳ ゴシック"/>
-            <w14:uncheckedState w14:val="2610" w14:font="ＭＳ ゴシック"/>
-          </w14:checkbox>
-        </w:sdtPr>
-        <w:sdtEndPr/>
-        <w:sdtContent>
-          <w:r>
-            <w:rPr>
-              <w:rFonts w:ascii="MS Gothic" w:eastAsia="MS Gothic" w:hAnsi="MS Gothic" w:hint="eastAsia"/>
-            </w:rPr>
-            <w:t>☐</w:t>
-          </w:r>
-        </w:sdtContent>
-      </w:sdt>
-      <w:proofErr w:type="gramStart"/>
-      <w:r>
-        <w:t xml:space="preserve">      Yes</w:t>
-      </w:r>
-      <w:proofErr w:type="gramEnd"/>
-      <w:r>
-        <w:t xml:space="preserve"> </w:t>
+        </w:sdtPr>
+        <w:sdtContent>
+          <w:r>
+            <w:rPr>
+              <w:rFonts w:ascii="MS Gothic" w:eastAsia="MS Gothic" w:hAnsi="MS Gothic" w:hint="eastAsia"/>
+            </w:rPr>
+            <w:t>☐</w:t>
+          </w:r>
+        </w:sdtContent>
+      </w:sdt>
+      <w:r>
+        <w:t xml:space="preserve">      Yes </w:t>
       </w:r>
       <w:sdt>
         <w:sdtPr>
           <w:id w:val="-656601351"/>
-          <w14:checkbox>
-            <w14:checked w14:val="0"/>
-            <w14:checkedState w14:val="2612" w14:font="ＭＳ ゴシック"/>
-            <w14:uncheckedState w14:val="2610" w14:font="ＭＳ ゴシック"/>
-          </w14:checkbox>
-        </w:sdtPr>
-        <w:sdtEndPr/>
+        </w:sdtPr>
         <w:sdtContent>
           <w:r>
             <w:rPr>
@@ -775,7 +688,7 @@
     </w:p>
     <w:p>
       <w:pPr>
-        <w:pStyle w:val="1"/>
+        <w:pStyle w:val="Rubrik1"/>
       </w:pPr>
       <w:r>
         <w:t>Theoretical questions</w:t>
@@ -830,25 +743,22 @@
       <w:sdt>
         <w:sdtPr>
           <w:id w:val="1877964111"/>
-          <w14:checkbox>
-            <w14:checked w14:val="0"/>
-            <w14:checkedState w14:val="2612" w14:font="ＭＳ ゴシック"/>
-            <w14:uncheckedState w14:val="2610" w14:font="ＭＳ ゴシック"/>
-          </w14:checkbox>
-        </w:sdtPr>
-        <w:sdtEndPr/>
-        <w:sdtContent>
-          <w:r>
-            <w:rPr>
-              <w:rFonts w:ascii="MS Gothic" w:eastAsia="MS Gothic" w:hAnsi="MS Gothic" w:hint="eastAsia"/>
-            </w:rPr>
-            <w:t>☐</w:t>
-          </w:r>
-        </w:sdtContent>
-      </w:sdt>
+        </w:sdtPr>
+        <w:sdtContent>
+          <w:r>
+            <w:rPr>
+              <w:rFonts w:ascii="MS Gothic" w:eastAsia="MS Gothic" w:hAnsi="MS Gothic" w:hint="eastAsia"/>
+            </w:rPr>
+            <w:t>☐</w:t>
+          </w:r>
+        </w:sdtContent>
+      </w:sdt>
+      <w:r>
+        <w:t xml:space="preserve">      </w:t>
+      </w:r>
       <w:proofErr w:type="gramStart"/>
       <w:r>
-        <w:t xml:space="preserve">      Some</w:t>
+        <w:t>Some</w:t>
       </w:r>
       <w:proofErr w:type="gramEnd"/>
       <w:r>
@@ -857,13 +767,7 @@
       <w:sdt>
         <w:sdtPr>
           <w:id w:val="-982228333"/>
-          <w14:checkbox>
-            <w14:checked w14:val="0"/>
-            <w14:checkedState w14:val="2612" w14:font="ＭＳ ゴシック"/>
-            <w14:uncheckedState w14:val="2610" w14:font="ＭＳ ゴシック"/>
-          </w14:checkbox>
-        </w:sdtPr>
-        <w:sdtEndPr/>
+        </w:sdtPr>
         <w:sdtContent>
           <w:r>
             <w:rPr>
@@ -879,13 +783,7 @@
       <w:sdt>
         <w:sdtPr>
           <w:id w:val="-266926602"/>
-          <w14:checkbox>
-            <w14:checked w14:val="0"/>
-            <w14:checkedState w14:val="2612" w14:font="ＭＳ ゴシック"/>
-            <w14:uncheckedState w14:val="2610" w14:font="ＭＳ ゴシック"/>
-          </w14:checkbox>
-        </w:sdtPr>
-        <w:sdtEndPr/>
+        </w:sdtPr>
         <w:sdtContent>
           <w:r>
             <w:rPr>
@@ -996,63 +894,48 @@
       <w:sdt>
         <w:sdtPr>
           <w:id w:val="1560443656"/>
-          <w14:checkbox>
-            <w14:checked w14:val="0"/>
-            <w14:checkedState w14:val="2612" w14:font="ＭＳ ゴシック"/>
-            <w14:uncheckedState w14:val="2610" w14:font="ＭＳ ゴシック"/>
-          </w14:checkbox>
-        </w:sdtPr>
-        <w:sdtEndPr/>
-        <w:sdtContent>
-          <w:r>
-            <w:rPr>
-              <w:rFonts w:ascii="MS Gothic" w:eastAsia="MS Gothic" w:hAnsi="MS Gothic" w:hint="eastAsia"/>
-            </w:rPr>
-            <w:t>☐</w:t>
-          </w:r>
-        </w:sdtContent>
-      </w:sdt>
-      <w:r>
-        <w:tab/>
-        <w:t xml:space="preserve">  To some extent </w:t>
+        </w:sdtPr>
+        <w:sdtContent>
+          <w:r>
+            <w:rPr>
+              <w:rFonts w:ascii="MS Gothic" w:eastAsia="MS Gothic" w:hAnsi="MS Gothic" w:hint="eastAsia"/>
+            </w:rPr>
+            <w:t>☐</w:t>
+          </w:r>
+        </w:sdtContent>
+      </w:sdt>
+      <w:r>
+        <w:tab/>
+        <w:t xml:space="preserve">  </w:t>
+      </w:r>
+      <w:proofErr w:type="gramStart"/>
+      <w:r>
+        <w:t>To</w:t>
+      </w:r>
+      <w:proofErr w:type="gramEnd"/>
+      <w:r>
+        <w:t xml:space="preserve"> some extent </w:t>
       </w:r>
       <w:sdt>
         <w:sdtPr>
           <w:id w:val="1260796413"/>
-          <w14:checkbox>
-            <w14:checked w14:val="0"/>
-            <w14:checkedState w14:val="2612" w14:font="ＭＳ ゴシック"/>
-            <w14:uncheckedState w14:val="2610" w14:font="ＭＳ ゴシック"/>
-          </w14:checkbox>
-        </w:sdtPr>
-        <w:sdtEndPr/>
-        <w:sdtContent>
-          <w:r>
-            <w:rPr>
-              <w:rFonts w:ascii="MS Gothic" w:eastAsia="MS Gothic" w:hAnsi="MS Gothic" w:hint="eastAsia"/>
-            </w:rPr>
-            <w:t>☐</w:t>
-          </w:r>
-        </w:sdtContent>
-      </w:sdt>
-      <w:proofErr w:type="gramStart"/>
-      <w:r>
-        <w:t xml:space="preserve">      Yes</w:t>
-      </w:r>
-      <w:proofErr w:type="gramEnd"/>
-      <w:r>
-        <w:t xml:space="preserve"> </w:t>
+        </w:sdtPr>
+        <w:sdtContent>
+          <w:r>
+            <w:rPr>
+              <w:rFonts w:ascii="MS Gothic" w:eastAsia="MS Gothic" w:hAnsi="MS Gothic" w:hint="eastAsia"/>
+            </w:rPr>
+            <w:t>☐</w:t>
+          </w:r>
+        </w:sdtContent>
+      </w:sdt>
+      <w:r>
+        <w:t xml:space="preserve">      Yes </w:t>
       </w:r>
       <w:sdt>
         <w:sdtPr>
           <w:id w:val="-472455182"/>
-          <w14:checkbox>
-            <w14:checked w14:val="0"/>
-            <w14:checkedState w14:val="2612" w14:font="ＭＳ ゴシック"/>
-            <w14:uncheckedState w14:val="2610" w14:font="ＭＳ ゴシック"/>
-          </w14:checkbox>
-        </w:sdtPr>
-        <w:sdtEndPr/>
+        </w:sdtPr>
         <w:sdtContent>
           <w:r>
             <w:rPr>
@@ -1130,13 +1013,7 @@
       <w:sdt>
         <w:sdtPr>
           <w:id w:val="256097227"/>
-          <w14:checkbox>
-            <w14:checked w14:val="0"/>
-            <w14:checkedState w14:val="2612" w14:font="ＭＳ ゴシック"/>
-            <w14:uncheckedState w14:val="2610" w14:font="ＭＳ ゴシック"/>
-          </w14:checkbox>
-        </w:sdtPr>
-        <w:sdtEndPr/>
+        </w:sdtPr>
         <w:sdtContent>
           <w:r>
             <w:rPr>
@@ -1152,13 +1029,7 @@
       <w:sdt>
         <w:sdtPr>
           <w:id w:val="-1133631551"/>
-          <w14:checkbox>
-            <w14:checked w14:val="0"/>
-            <w14:checkedState w14:val="2612" w14:font="ＭＳ ゴシック"/>
-            <w14:uncheckedState w14:val="2610" w14:font="ＭＳ ゴシック"/>
-          </w14:checkbox>
-        </w:sdtPr>
-        <w:sdtEndPr/>
+        </w:sdtPr>
         <w:sdtContent>
           <w:r>
             <w:rPr>
@@ -1174,13 +1045,7 @@
       <w:sdt>
         <w:sdtPr>
           <w:id w:val="1726793984"/>
-          <w14:checkbox>
-            <w14:checked w14:val="0"/>
-            <w14:checkedState w14:val="2612" w14:font="ＭＳ ゴシック"/>
-            <w14:uncheckedState w14:val="2610" w14:font="ＭＳ ゴシック"/>
-          </w14:checkbox>
-        </w:sdtPr>
-        <w:sdtEndPr/>
+        </w:sdtPr>
         <w:sdtContent>
           <w:r>
             <w:rPr>
@@ -1196,13 +1061,7 @@
       <w:sdt>
         <w:sdtPr>
           <w:id w:val="1917282038"/>
-          <w14:checkbox>
-            <w14:checked w14:val="0"/>
-            <w14:checkedState w14:val="2612" w14:font="ＭＳ ゴシック"/>
-            <w14:uncheckedState w14:val="2610" w14:font="ＭＳ ゴシック"/>
-          </w14:checkbox>
-        </w:sdtPr>
-        <w:sdtEndPr/>
+        </w:sdtPr>
         <w:sdtContent>
           <w:r>
             <w:rPr>
@@ -1218,13 +1077,7 @@
       <w:sdt>
         <w:sdtPr>
           <w:id w:val="1342962253"/>
-          <w14:checkbox>
-            <w14:checked w14:val="0"/>
-            <w14:checkedState w14:val="2612" w14:font="ＭＳ ゴシック"/>
-            <w14:uncheckedState w14:val="2610" w14:font="ＭＳ ゴシック"/>
-          </w14:checkbox>
-        </w:sdtPr>
-        <w:sdtEndPr/>
+        </w:sdtPr>
         <w:sdtContent>
           <w:r>
             <w:rPr>
@@ -1240,7 +1093,7 @@
     </w:p>
     <w:p>
       <w:pPr>
-        <w:pStyle w:val="1"/>
+        <w:pStyle w:val="Rubrik1"/>
       </w:pPr>
       <w:r>
         <w:t>Lab questions</w:t>
@@ -1301,25 +1154,22 @@
       <w:sdt>
         <w:sdtPr>
           <w:id w:val="-1093622642"/>
-          <w14:checkbox>
-            <w14:checked w14:val="0"/>
-            <w14:checkedState w14:val="2612" w14:font="ＭＳ ゴシック"/>
-            <w14:uncheckedState w14:val="2610" w14:font="ＭＳ ゴシック"/>
-          </w14:checkbox>
-        </w:sdtPr>
-        <w:sdtEndPr/>
-        <w:sdtContent>
-          <w:r>
-            <w:rPr>
-              <w:rFonts w:ascii="MS Gothic" w:eastAsia="MS Gothic" w:hAnsi="MS Gothic" w:hint="eastAsia"/>
-            </w:rPr>
-            <w:t>☐</w:t>
-          </w:r>
-        </w:sdtContent>
-      </w:sdt>
+        </w:sdtPr>
+        <w:sdtContent>
+          <w:r>
+            <w:rPr>
+              <w:rFonts w:ascii="MS Gothic" w:eastAsia="MS Gothic" w:hAnsi="MS Gothic" w:hint="eastAsia"/>
+            </w:rPr>
+            <w:t>☐</w:t>
+          </w:r>
+        </w:sdtContent>
+      </w:sdt>
+      <w:r>
+        <w:t xml:space="preserve">      </w:t>
+      </w:r>
       <w:proofErr w:type="gramStart"/>
       <w:r>
-        <w:t xml:space="preserve">      Some</w:t>
+        <w:t>Some</w:t>
       </w:r>
       <w:proofErr w:type="gramEnd"/>
       <w:r>
@@ -1328,13 +1178,7 @@
       <w:sdt>
         <w:sdtPr>
           <w:id w:val="874574742"/>
-          <w14:checkbox>
-            <w14:checked w14:val="0"/>
-            <w14:checkedState w14:val="2612" w14:font="ＭＳ ゴシック"/>
-            <w14:uncheckedState w14:val="2610" w14:font="ＭＳ ゴシック"/>
-          </w14:checkbox>
-        </w:sdtPr>
-        <w:sdtEndPr/>
+        </w:sdtPr>
         <w:sdtContent>
           <w:r>
             <w:rPr>
@@ -1350,13 +1194,7 @@
       <w:sdt>
         <w:sdtPr>
           <w:id w:val="487990844"/>
-          <w14:checkbox>
-            <w14:checked w14:val="0"/>
-            <w14:checkedState w14:val="2612" w14:font="ＭＳ ゴシック"/>
-            <w14:uncheckedState w14:val="2610" w14:font="ＭＳ ゴシック"/>
-          </w14:checkbox>
-        </w:sdtPr>
-        <w:sdtEndPr/>
+        </w:sdtPr>
         <w:sdtContent>
           <w:r>
             <w:rPr>
@@ -1508,13 +1346,7 @@
       <w:sdt>
         <w:sdtPr>
           <w:id w:val="-1854802497"/>
-          <w14:checkbox>
-            <w14:checked w14:val="0"/>
-            <w14:checkedState w14:val="2612" w14:font="ＭＳ ゴシック"/>
-            <w14:uncheckedState w14:val="2610" w14:font="ＭＳ ゴシック"/>
-          </w14:checkbox>
-        </w:sdtPr>
-        <w:sdtEndPr/>
+        </w:sdtPr>
         <w:sdtContent>
           <w:r>
             <w:rPr>
@@ -1530,13 +1362,7 @@
       <w:sdt>
         <w:sdtPr>
           <w:id w:val="478818074"/>
-          <w14:checkbox>
-            <w14:checked w14:val="0"/>
-            <w14:checkedState w14:val="2612" w14:font="ＭＳ ゴシック"/>
-            <w14:uncheckedState w14:val="2610" w14:font="ＭＳ ゴシック"/>
-          </w14:checkbox>
-        </w:sdtPr>
-        <w:sdtEndPr/>
+        </w:sdtPr>
         <w:sdtContent>
           <w:r>
             <w:rPr>
@@ -1552,13 +1378,7 @@
       <w:sdt>
         <w:sdtPr>
           <w:id w:val="1304822173"/>
-          <w14:checkbox>
-            <w14:checked w14:val="0"/>
-            <w14:checkedState w14:val="2612" w14:font="ＭＳ ゴシック"/>
-            <w14:uncheckedState w14:val="2610" w14:font="ＭＳ ゴシック"/>
-          </w14:checkbox>
-        </w:sdtPr>
-        <w:sdtEndPr/>
+        </w:sdtPr>
         <w:sdtContent>
           <w:r>
             <w:rPr>
@@ -1574,13 +1394,7 @@
       <w:sdt>
         <w:sdtPr>
           <w:id w:val="524300434"/>
-          <w14:checkbox>
-            <w14:checked w14:val="0"/>
-            <w14:checkedState w14:val="2612" w14:font="ＭＳ ゴシック"/>
-            <w14:uncheckedState w14:val="2610" w14:font="ＭＳ ゴシック"/>
-          </w14:checkbox>
-        </w:sdtPr>
-        <w:sdtEndPr/>
+        </w:sdtPr>
         <w:sdtContent>
           <w:r>
             <w:rPr>
@@ -1596,13 +1410,7 @@
       <w:sdt>
         <w:sdtPr>
           <w:id w:val="-1900048265"/>
-          <w14:checkbox>
-            <w14:checked w14:val="0"/>
-            <w14:checkedState w14:val="2612" w14:font="ＭＳ ゴシック"/>
-            <w14:uncheckedState w14:val="2610" w14:font="ＭＳ ゴシック"/>
-          </w14:checkbox>
-        </w:sdtPr>
-        <w:sdtEndPr/>
+        </w:sdtPr>
         <w:sdtContent>
           <w:r>
             <w:rPr>
@@ -1710,25 +1518,22 @@
       <w:sdt>
         <w:sdtPr>
           <w:id w:val="1396932873"/>
-          <w14:checkbox>
-            <w14:checked w14:val="0"/>
-            <w14:checkedState w14:val="2612" w14:font="ＭＳ ゴシック"/>
-            <w14:uncheckedState w14:val="2610" w14:font="ＭＳ ゴシック"/>
-          </w14:checkbox>
-        </w:sdtPr>
-        <w:sdtEndPr/>
-        <w:sdtContent>
-          <w:r>
-            <w:rPr>
-              <w:rFonts w:ascii="MS Gothic" w:eastAsia="MS Gothic" w:hAnsi="MS Gothic" w:hint="eastAsia"/>
-            </w:rPr>
-            <w:t>☐</w:t>
-          </w:r>
-        </w:sdtContent>
-      </w:sdt>
+        </w:sdtPr>
+        <w:sdtContent>
+          <w:r>
+            <w:rPr>
+              <w:rFonts w:ascii="MS Gothic" w:eastAsia="MS Gothic" w:hAnsi="MS Gothic" w:hint="eastAsia"/>
+            </w:rPr>
+            <w:t>☐</w:t>
+          </w:r>
+        </w:sdtContent>
+      </w:sdt>
+      <w:r>
+        <w:t xml:space="preserve">      </w:t>
+      </w:r>
       <w:proofErr w:type="gramStart"/>
       <w:r>
-        <w:t xml:space="preserve">      To</w:t>
+        <w:t>To</w:t>
       </w:r>
       <w:proofErr w:type="gramEnd"/>
       <w:r>
@@ -1737,13 +1542,7 @@
       <w:sdt>
         <w:sdtPr>
           <w:id w:val="-1890638958"/>
-          <w14:checkbox>
-            <w14:checked w14:val="0"/>
-            <w14:checkedState w14:val="2612" w14:font="ＭＳ ゴシック"/>
-            <w14:uncheckedState w14:val="2610" w14:font="ＭＳ ゴシック"/>
-          </w14:checkbox>
-        </w:sdtPr>
-        <w:sdtEndPr/>
+        </w:sdtPr>
         <w:sdtContent>
           <w:r>
             <w:rPr>
@@ -1759,13 +1558,7 @@
       <w:sdt>
         <w:sdtPr>
           <w:id w:val="-473371829"/>
-          <w14:checkbox>
-            <w14:checked w14:val="0"/>
-            <w14:checkedState w14:val="2612" w14:font="ＭＳ ゴシック"/>
-            <w14:uncheckedState w14:val="2610" w14:font="ＭＳ ゴシック"/>
-          </w14:checkbox>
-        </w:sdtPr>
-        <w:sdtEndPr/>
+        </w:sdtPr>
         <w:sdtContent>
           <w:r>
             <w:rPr>
@@ -1787,7 +1580,6 @@
         <w:rPr>
           <w:b/>
         </w:rPr>
-        <w:lastRenderedPageBreak/>
         <w:t>and</w:t>
       </w:r>
       <w:proofErr w:type="gramEnd"/>
@@ -1836,9 +1628,10 @@
     </w:p>
     <w:p>
       <w:pPr>
-        <w:pStyle w:val="1"/>
+        <w:pStyle w:val="Rubrik1"/>
       </w:pPr>
       <w:r>
+        <w:lastRenderedPageBreak/>
         <w:t>Comments</w:t>
       </w:r>
     </w:p>
@@ -1880,23 +1673,66 @@
           <w:docPart w:val="DefaultPlaceholder_1081868574"/>
         </w:placeholder>
       </w:sdtPr>
-      <w:sdtEndPr/>
       <w:sdtContent>
         <w:p>
           <w:r>
-            <w:t>Short introduction of most exercises makes it easier to read the report without having to skip to the instructions too often</w:t>
+            <w:t>Short introduction</w:t>
+          </w:r>
+          <w:r>
+            <w:t>s</w:t>
+          </w:r>
+          <w:r>
+            <w:t xml:space="preserve"> of most exercises</w:t>
+          </w:r>
+          <w:r>
+            <w:t xml:space="preserve"> and full answers</w:t>
+          </w:r>
+          <w:r>
+            <w:t xml:space="preserve"> </w:t>
+          </w:r>
+          <w:r>
+            <w:t>make</w:t>
+          </w:r>
+          <w:r>
+            <w:t xml:space="preserve"> it easy</w:t>
+          </w:r>
+          <w:r>
+            <w:t xml:space="preserve"> to read the report without having to skip to the instructions too often</w:t>
           </w:r>
         </w:p>
         <w:p>
           <w:r>
-            <w:t>Source code for everything made it easy to replicate the results</w:t>
+            <w:t>Source code for everything mak</w:t>
+          </w:r>
+          <w:r>
+            <w:t>e</w:t>
+          </w:r>
+          <w:r>
+            <w:t>s</w:t>
+          </w:r>
+          <w:r>
+            <w:t xml:space="preserve"> it easy to replicate the results</w:t>
           </w:r>
           <w:bookmarkStart w:id="0" w:name="_GoBack"/>
           <w:bookmarkEnd w:id="0"/>
         </w:p>
         <w:p>
           <w:r>
-            <w:t>Good ideas for many of the exercises</w:t>
+            <w:t xml:space="preserve">Good ideas </w:t>
+          </w:r>
+          <w:r>
+            <w:t xml:space="preserve">were had </w:t>
+          </w:r>
+          <w:r>
+            <w:t>for many of the exercises</w:t>
+          </w:r>
+        </w:p>
+        <w:p>
+          <w:r>
+            <w:t>The problem with injecting a JavaScript snippet spanning more than one line</w:t>
+          </w:r>
+          <w:r>
+            <w:t xml:space="preserve"> was mentioned</w:t>
           </w:r>
         </w:p>
       </w:sdtContent>
@@ -1931,16 +1767,41 @@
           <w:docPart w:val="DefaultPlaceholder_1081868574"/>
         </w:placeholder>
       </w:sdtPr>
-      <w:sdtEndPr/>
       <w:sdtContent>
         <w:p>
           <w:r>
-            <w:t>Read the instructions carefully and make sure that no part is forgotten</w:t>
+            <w:t>The result of the SQL injection for exercise 1 (b) is not mentioned, even if it isn’t too hard to figure out. Make sure to read the instructions very carefully and include anything that is asked for.</w:t>
           </w:r>
         </w:p>
         <w:p>
           <w:r>
-            <w:t>Proofread the report to make sure that everything is fully understandable</w:t>
+            <w:t>The part about the name being rendered as a redirection script was not as easy to follow as it could have been, even if it was understandable after taking a close look at the HTML code.</w:t>
+          </w:r>
+          <w:r>
+            <w:t xml:space="preserve"> A more careful explanation of </w:t>
+          </w:r>
+          <w:r>
+            <w:rPr>
+              <w:i/>
+            </w:rPr>
+            <w:t>why</w:t>
+          </w:r>
+          <w:r>
+            <w:t xml:space="preserve"> or </w:t>
+          </w:r>
+          <w:r>
+            <w:rPr>
+              <w:i/>
+            </w:rPr>
+            <w:t>how</w:t>
+          </w:r>
+          <w:r>
+            <w:t xml:space="preserve"> the code works in addition to what it does could have helped.</w:t>
+          </w:r>
+        </w:p>
+        <w:p>
+          <w:r>
+            <w:t>Not much else; good job!</w:t>
           </w:r>
         </w:p>
       </w:sdtContent>
@@ -1956,7 +1817,7 @@
 </file>
 
 <file path=word/styles.xml><?xml version="1.0" encoding="utf-8"?>
-<w:styles xmlns:mc="http://schemas.openxmlformats.org/markup-compatibility/2006" xmlns:r="http://schemas.openxmlformats.org/officeDocument/2006/relationships" xmlns:w="http://schemas.openxmlformats.org/wordprocessingml/2006/main" xmlns:w14="http://schemas.microsoft.com/office/word/2010/wordml" mc:Ignorable="w14">
+<w:styles xmlns:r="http://schemas.openxmlformats.org/officeDocument/2006/relationships" xmlns:w="http://schemas.openxmlformats.org/wordprocessingml/2006/main">
   <w:docDefaults>
     <w:rPrDefault>
       <w:rPr>
@@ -1972,7 +1833,7 @@
       </w:pPr>
     </w:pPrDefault>
   </w:docDefaults>
-  <w:latentStyles w:defLockedState="0" w:defUIPriority="99" w:defSemiHidden="1" w:defUnhideWhenUsed="1" w:defQFormat="0" w:count="276">
+  <w:latentStyles w:defLockedState="0" w:defUIPriority="99" w:defSemiHidden="1" w:defUnhideWhenUsed="1" w:defQFormat="0" w:count="267">
     <w:lsdException w:name="Normal" w:semiHidden="0" w:uiPriority="0" w:unhideWhenUsed="0" w:qFormat="1"/>
     <w:lsdException w:name="heading 1" w:semiHidden="0" w:uiPriority="9" w:unhideWhenUsed="0" w:qFormat="1"/>
     <w:lsdException w:name="heading 2" w:uiPriority="9" w:qFormat="1"/>
@@ -1999,15 +1860,6 @@
     <w:lsdException w:name="Strong" w:semiHidden="0" w:uiPriority="22" w:unhideWhenUsed="0" w:qFormat="1"/>
     <w:lsdException w:name="Emphasis" w:semiHidden="0" w:uiPriority="20" w:unhideWhenUsed="0" w:qFormat="1"/>
     <w:lsdException w:name="Table Grid" w:semiHidden="0" w:uiPriority="39" w:unhideWhenUsed="0"/>
-    <w:lsdException w:name="Note Level 1" w:semiHidden="0" w:unhideWhenUsed="0"/>
-    <w:lsdException w:name="Note Level 2" w:semiHidden="0" w:unhideWhenUsed="0"/>
-    <w:lsdException w:name="Note Level 3" w:semiHidden="0" w:unhideWhenUsed="0"/>
-    <w:lsdException w:name="Note Level 4" w:semiHidden="0" w:unhideWhenUsed="0"/>
-    <w:lsdException w:name="Note Level 5" w:semiHidden="0" w:unhideWhenUsed="0"/>
-    <w:lsdException w:name="Note Level 6" w:semiHidden="0" w:unhideWhenUsed="0"/>
-    <w:lsdException w:name="Note Level 7" w:semiHidden="0" w:unhideWhenUsed="0"/>
-    <w:lsdException w:name="Note Level 8" w:semiHidden="0" w:unhideWhenUsed="0"/>
-    <w:lsdException w:name="Note Level 9" w:semiHidden="0" w:unhideWhenUsed="0"/>
     <w:lsdException w:name="Placeholder Text" w:unhideWhenUsed="0"/>
     <w:lsdException w:name="No Spacing" w:semiHidden="0" w:uiPriority="1" w:unhideWhenUsed="0" w:qFormat="1"/>
     <w:lsdException w:name="Light Shading" w:semiHidden="0" w:uiPriority="60" w:unhideWhenUsed="0"/>
@@ -2120,15 +1972,16 @@
     <w:lsdException w:name="Bibliography" w:uiPriority="37"/>
     <w:lsdException w:name="TOC Heading" w:uiPriority="39" w:qFormat="1"/>
   </w:latentStyles>
-  <w:style w:type="paragraph" w:default="1" w:styleId="a">
+  <w:style w:type="paragraph" w:default="1" w:styleId="Normal">
     <w:name w:val="Normal"/>
     <w:qFormat/>
-  </w:style>
-  <w:style w:type="paragraph" w:styleId="1">
+    <w:rsid w:val="00F2735F"/>
+  </w:style>
+  <w:style w:type="paragraph" w:styleId="Rubrik1">
     <w:name w:val="heading 1"/>
-    <w:basedOn w:val="a"/>
-    <w:next w:val="a"/>
-    <w:link w:val="10"/>
+    <w:basedOn w:val="Normal"/>
+    <w:next w:val="Normal"/>
+    <w:link w:val="Rubrik1Char"/>
     <w:uiPriority w:val="9"/>
     <w:qFormat/>
     <w:rsid w:val="005469B4"/>
@@ -2145,17 +1998,18 @@
       <w:szCs w:val="32"/>
     </w:rPr>
   </w:style>
-  <w:style w:type="character" w:default="1" w:styleId="a0">
+  <w:style w:type="character" w:default="1" w:styleId="Standardstycketeckensnitt">
     <w:name w:val="Default Paragraph Font"/>
     <w:uiPriority w:val="1"/>
     <w:semiHidden/>
     <w:unhideWhenUsed/>
   </w:style>
-  <w:style w:type="table" w:default="1" w:styleId="a1">
+  <w:style w:type="table" w:default="1" w:styleId="Normaltabell">
     <w:name w:val="Normal Table"/>
     <w:uiPriority w:val="99"/>
     <w:semiHidden/>
     <w:unhideWhenUsed/>
+    <w:qFormat/>
     <w:tblPr>
       <w:tblInd w:w="0" w:type="dxa"/>
       <w:tblCellMar>
@@ -2166,16 +2020,16 @@
       </w:tblCellMar>
     </w:tblPr>
   </w:style>
-  <w:style w:type="numbering" w:default="1" w:styleId="a2">
+  <w:style w:type="numbering" w:default="1" w:styleId="Ingenlista">
     <w:name w:val="No List"/>
     <w:uiPriority w:val="99"/>
     <w:semiHidden/>
     <w:unhideWhenUsed/>
   </w:style>
-  <w:style w:type="character" w:customStyle="1" w:styleId="10">
-    <w:name w:val="标题 1字符"/>
-    <w:basedOn w:val="a0"/>
-    <w:link w:val="1"/>
+  <w:style w:type="character" w:customStyle="1" w:styleId="Rubrik1Char">
+    <w:name w:val="Rubrik 1 Char"/>
+    <w:basedOn w:val="Standardstycketeckensnitt"/>
+    <w:link w:val="Rubrik1"/>
     <w:uiPriority w:val="9"/>
     <w:rsid w:val="005469B4"/>
     <w:rPr>
@@ -2185,11 +2039,11 @@
       <w:szCs w:val="32"/>
     </w:rPr>
   </w:style>
-  <w:style w:type="paragraph" w:styleId="a3">
+  <w:style w:type="paragraph" w:styleId="Rubrik">
     <w:name w:val="Title"/>
-    <w:basedOn w:val="a"/>
-    <w:next w:val="a"/>
-    <w:link w:val="a4"/>
+    <w:basedOn w:val="Normal"/>
+    <w:next w:val="Normal"/>
+    <w:link w:val="RubrikChar"/>
     <w:uiPriority w:val="10"/>
     <w:qFormat/>
     <w:rsid w:val="005469B4"/>
@@ -2205,10 +2059,10 @@
       <w:szCs w:val="56"/>
     </w:rPr>
   </w:style>
-  <w:style w:type="character" w:customStyle="1" w:styleId="a4">
-    <w:name w:val="标题字符"/>
-    <w:basedOn w:val="a0"/>
-    <w:link w:val="a3"/>
+  <w:style w:type="character" w:customStyle="1" w:styleId="RubrikChar">
+    <w:name w:val="Rubrik Char"/>
+    <w:basedOn w:val="Standardstycketeckensnitt"/>
+    <w:link w:val="Rubrik"/>
     <w:uiPriority w:val="10"/>
     <w:rsid w:val="005469B4"/>
     <w:rPr>
@@ -2219,11 +2073,11 @@
       <w:szCs w:val="56"/>
     </w:rPr>
   </w:style>
-  <w:style w:type="paragraph" w:styleId="a5">
+  <w:style w:type="paragraph" w:styleId="Underrubrik">
     <w:name w:val="Subtitle"/>
-    <w:basedOn w:val="a"/>
-    <w:next w:val="a"/>
-    <w:link w:val="a6"/>
+    <w:basedOn w:val="Normal"/>
+    <w:next w:val="Normal"/>
+    <w:link w:val="UnderrubrikChar"/>
     <w:uiPriority w:val="11"/>
     <w:qFormat/>
     <w:rsid w:val="005469B4"/>
@@ -2237,10 +2091,10 @@
       <w:spacing w:val="15"/>
     </w:rPr>
   </w:style>
-  <w:style w:type="character" w:customStyle="1" w:styleId="a6">
-    <w:name w:val="副标题字符"/>
-    <w:basedOn w:val="a0"/>
-    <w:link w:val="a5"/>
+  <w:style w:type="character" w:customStyle="1" w:styleId="UnderrubrikChar">
+    <w:name w:val="Underrubrik Char"/>
+    <w:basedOn w:val="Standardstycketeckensnitt"/>
+    <w:link w:val="Underrubrik"/>
     <w:uiPriority w:val="11"/>
     <w:rsid w:val="005469B4"/>
     <w:rPr>
@@ -2249,9 +2103,9 @@
       <w:spacing w:val="15"/>
     </w:rPr>
   </w:style>
-  <w:style w:type="character" w:styleId="a7">
+  <w:style w:type="character" w:styleId="Platshllartext">
     <w:name w:val="Placeholder Text"/>
-    <w:basedOn w:val="a0"/>
+    <w:basedOn w:val="Standardstycketeckensnitt"/>
     <w:uiPriority w:val="99"/>
     <w:semiHidden/>
     <w:rsid w:val="009127B2"/>
@@ -2259,9 +2113,9 @@
       <w:color w:val="808080"/>
     </w:rPr>
   </w:style>
-  <w:style w:type="character" w:styleId="a8">
+  <w:style w:type="character" w:styleId="Diskretbetoning">
     <w:name w:val="Subtle Emphasis"/>
-    <w:basedOn w:val="a0"/>
+    <w:basedOn w:val="Standardstycketeckensnitt"/>
     <w:uiPriority w:val="19"/>
     <w:qFormat/>
     <w:rsid w:val="00862A4C"/>
@@ -2269,6 +2123,36 @@
       <w:i/>
       <w:iCs/>
       <w:color w:val="404040" w:themeColor="text1" w:themeTint="BF"/>
+    </w:rPr>
+  </w:style>
+  <w:style w:type="paragraph" w:styleId="Ballongtext">
+    <w:name w:val="Balloon Text"/>
+    <w:basedOn w:val="Normal"/>
+    <w:link w:val="BallongtextChar"/>
+    <w:uiPriority w:val="99"/>
+    <w:semiHidden/>
+    <w:unhideWhenUsed/>
+    <w:rsid w:val="00E60AE6"/>
+    <w:pPr>
+      <w:spacing w:after="0" w:line="240" w:lineRule="auto"/>
+    </w:pPr>
+    <w:rPr>
+      <w:rFonts w:ascii="Tahoma" w:hAnsi="Tahoma" w:cs="Tahoma"/>
+      <w:sz w:val="16"/>
+      <w:szCs w:val="16"/>
+    </w:rPr>
+  </w:style>
+  <w:style w:type="character" w:customStyle="1" w:styleId="BallongtextChar">
+    <w:name w:val="Ballongtext Char"/>
+    <w:basedOn w:val="Standardstycketeckensnitt"/>
+    <w:link w:val="Ballongtext"/>
+    <w:uiPriority w:val="99"/>
+    <w:semiHidden/>
+    <w:rsid w:val="00E60AE6"/>
+    <w:rPr>
+      <w:rFonts w:ascii="Tahoma" w:hAnsi="Tahoma" w:cs="Tahoma"/>
+      <w:sz w:val="16"/>
+      <w:szCs w:val="16"/>
     </w:rPr>
   </w:style>
 </w:styles>
@@ -2594,7 +2478,7 @@
 </file>
 
 <file path=word/glossary/document.xml><?xml version="1.0" encoding="utf-8"?>
-<w:glossaryDocument xmlns:wpc="http://schemas.microsoft.com/office/word/2010/wordprocessingCanvas" xmlns:mo="http://schemas.microsoft.com/office/mac/office/2008/main" xmlns:mc="http://schemas.openxmlformats.org/markup-compatibility/2006" xmlns:mv="urn:schemas-microsoft-com:mac:vml" xmlns:o="urn:schemas-microsoft-com:office:office" xmlns:r="http://schemas.openxmlformats.org/officeDocument/2006/relationships" xmlns:m="http://schemas.openxmlformats.org/officeDocument/2006/math" xmlns:v="urn:schemas-microsoft-com:vml" xmlns:wp14="http://schemas.microsoft.com/office/word/2010/wordprocessingDrawing" xmlns:wp="http://schemas.openxmlformats.org/drawingml/2006/wordprocessingDrawing" xmlns:w10="urn:schemas-microsoft-com:office:word" xmlns:w="http://schemas.openxmlformats.org/wordprocessingml/2006/main" xmlns:w14="http://schemas.microsoft.com/office/word/2010/wordml" xmlns:wpg="http://schemas.microsoft.com/office/word/2010/wordprocessingGroup" xmlns:wpi="http://schemas.microsoft.com/office/word/2010/wordprocessingInk" xmlns:wne="http://schemas.microsoft.com/office/word/2006/wordml" xmlns:wps="http://schemas.microsoft.com/office/word/2010/wordprocessingShape" mc:Ignorable="w14 wp14">
+<w:glossaryDocument xmlns:ve="http://schemas.openxmlformats.org/markup-compatibility/2006" xmlns:o="urn:schemas-microsoft-com:office:office" xmlns:r="http://schemas.openxmlformats.org/officeDocument/2006/relationships" xmlns:m="http://schemas.openxmlformats.org/officeDocument/2006/math" xmlns:v="urn:schemas-microsoft-com:vml" xmlns:wp="http://schemas.openxmlformats.org/drawingml/2006/wordprocessingDrawing" xmlns:w10="urn:schemas-microsoft-com:office:word" xmlns:w="http://schemas.openxmlformats.org/wordprocessingml/2006/main" xmlns:wne="http://schemas.microsoft.com/office/word/2006/wordml">
   <w:docParts>
     <w:docPart>
       <w:docPartPr>
@@ -2615,7 +2499,7 @@
         <w:p>
           <w:r>
             <w:rPr>
-              <w:rStyle w:val="a3"/>
+              <w:rStyle w:val="Platshllartext"/>
             </w:rPr>
             <w:t>Click here to enter text.</w:t>
           </w:r>
@@ -2627,16 +2511,15 @@
 </file>
 
 <file path=word/glossary/fontTable.xml><?xml version="1.0" encoding="utf-8"?>
-<w:fonts xmlns:mc="http://schemas.openxmlformats.org/markup-compatibility/2006" xmlns:r="http://schemas.openxmlformats.org/officeDocument/2006/relationships" xmlns:w="http://schemas.openxmlformats.org/wordprocessingml/2006/main" xmlns:w14="http://schemas.microsoft.com/office/word/2010/wordml" mc:Ignorable="w14">
+<w:fonts xmlns:r="http://schemas.openxmlformats.org/officeDocument/2006/relationships" xmlns:w="http://schemas.openxmlformats.org/wordprocessingml/2006/main">
   <w:font w:name="Calibri">
     <w:panose1 w:val="020F0502020204030204"/>
     <w:charset w:val="00"/>
-    <w:family w:val="auto"/>
+    <w:family w:val="swiss"/>
     <w:pitch w:val="variable"/>
-    <w:sig w:usb0="E10002FF" w:usb1="4000ACFF" w:usb2="00000009" w:usb3="00000000" w:csb0="0000019F" w:csb1="00000000"/>
+    <w:sig w:usb0="E00002FF" w:usb1="4000ACFF" w:usb2="00000001" w:usb3="00000000" w:csb0="0000019F" w:csb1="00000000"/>
   </w:font>
   <w:font w:name="宋体">
-    <w:panose1 w:val="02010600030101010101"/>
     <w:charset w:val="50"/>
     <w:family w:val="auto"/>
     <w:pitch w:val="variable"/>
@@ -2645,35 +2528,36 @@
   <w:font w:name="Times New Roman">
     <w:panose1 w:val="02020603050405020304"/>
     <w:charset w:val="00"/>
-    <w:family w:val="auto"/>
+    <w:family w:val="roman"/>
     <w:pitch w:val="variable"/>
-    <w:sig w:usb0="00000003" w:usb1="00000000" w:usb2="00000000" w:usb3="00000000" w:csb0="00000001" w:csb1="00000000"/>
+    <w:sig w:usb0="E0002AFF" w:usb1="C0007841" w:usb2="00000009" w:usb3="00000000" w:csb0="000001FF" w:csb1="00000000"/>
   </w:font>
   <w:font w:name="Calibri Light">
     <w:panose1 w:val="020F0302020204030204"/>
     <w:charset w:val="00"/>
-    <w:family w:val="auto"/>
+    <w:family w:val="swiss"/>
     <w:pitch w:val="variable"/>
-    <w:sig w:usb0="A00002EF" w:usb1="4000207B" w:usb2="00000000" w:usb3="00000000" w:csb0="0000009F" w:csb1="00000000"/>
+    <w:sig w:usb0="A00002EF" w:usb1="4000207B" w:usb2="00000000" w:usb3="00000000" w:csb0="0000019F" w:csb1="00000000"/>
+  </w:font>
+  <w:font w:name="Tahoma">
+    <w:panose1 w:val="020B0604030504040204"/>
+    <w:charset w:val="00"/>
+    <w:family w:val="swiss"/>
+    <w:pitch w:val="variable"/>
+    <w:sig w:usb0="E1002EFF" w:usb1="C000605B" w:usb2="00000029" w:usb3="00000000" w:csb0="000101FF" w:csb1="00000000"/>
   </w:font>
   <w:font w:name="MS Gothic">
     <w:altName w:val="ＭＳ ゴシック"/>
+    <w:panose1 w:val="020B0609070205080204"/>
     <w:charset w:val="80"/>
     <w:family w:val="modern"/>
     <w:pitch w:val="fixed"/>
-    <w:sig w:usb0="E00002FF" w:usb1="6AC7FDFB" w:usb2="08000012" w:usb3="00000000" w:csb0="0002009F" w:csb1="00000000"/>
-  </w:font>
-  <w:font w:name="Arial">
-    <w:panose1 w:val="020B0604020202020204"/>
-    <w:charset w:val="00"/>
-    <w:family w:val="auto"/>
-    <w:pitch w:val="variable"/>
-    <w:sig w:usb0="00000003" w:usb1="00000000" w:usb2="00000000" w:usb3="00000000" w:csb0="00000001" w:csb1="00000000"/>
+    <w:sig w:usb0="E00002FF" w:usb1="6AC7FDFB" w:usb2="00000012" w:usb3="00000000" w:csb0="0002009F" w:csb1="00000000"/>
   </w:font>
   <w:font w:name="Cambria">
     <w:panose1 w:val="02040503050406030204"/>
     <w:charset w:val="00"/>
-    <w:family w:val="auto"/>
+    <w:family w:val="roman"/>
     <w:pitch w:val="variable"/>
     <w:sig w:usb0="E00002FF" w:usb1="400004FF" w:usb2="00000000" w:usb3="00000000" w:csb0="0000019F" w:csb1="00000000"/>
   </w:font>
@@ -2681,31 +2565,29 @@
 </file>
 
 <file path=word/glossary/settings.xml><?xml version="1.0" encoding="utf-8"?>
-<w:settings xmlns:mc="http://schemas.openxmlformats.org/markup-compatibility/2006" xmlns:o="urn:schemas-microsoft-com:office:office" xmlns:r="http://schemas.openxmlformats.org/officeDocument/2006/relationships" xmlns:m="http://schemas.openxmlformats.org/officeDocument/2006/math" xmlns:v="urn:schemas-microsoft-com:vml" xmlns:w10="urn:schemas-microsoft-com:office:word" xmlns:w="http://schemas.openxmlformats.org/wordprocessingml/2006/main" xmlns:w14="http://schemas.microsoft.com/office/word/2010/wordml" xmlns:sl="http://schemas.openxmlformats.org/schemaLibrary/2006/main" mc:Ignorable="w14">
+<w:settings xmlns:o="urn:schemas-microsoft-com:office:office" xmlns:r="http://schemas.openxmlformats.org/officeDocument/2006/relationships" xmlns:m="http://schemas.openxmlformats.org/officeDocument/2006/math" xmlns:v="urn:schemas-microsoft-com:vml" xmlns:w10="urn:schemas-microsoft-com:office:word" xmlns:w="http://schemas.openxmlformats.org/wordprocessingml/2006/main" xmlns:sl="http://schemas.openxmlformats.org/schemaLibrary/2006/main">
   <w:view w:val="normal"/>
   <w:bordersDoNotSurroundHeader/>
   <w:bordersDoNotSurroundFooter/>
   <w:defaultTabStop w:val="720"/>
+  <w:hyphenationZone w:val="425"/>
   <w:characterSpacingControl w:val="doNotCompress"/>
   <w:compat>
     <w:useFELayout/>
-    <w:compatSetting w:name="compatibilityMode" w:uri="http://schemas.microsoft.com/office/word" w:val="14"/>
-    <w:compatSetting w:name="overrideTableStyleFontSizeAndJustification" w:uri="http://schemas.microsoft.com/office/word" w:val="1"/>
-    <w:compatSetting w:name="enableOpenTypeFeatures" w:uri="http://schemas.microsoft.com/office/word" w:val="1"/>
-    <w:compatSetting w:name="doNotFlipMirrorIndents" w:uri="http://schemas.microsoft.com/office/word" w:val="1"/>
   </w:compat>
   <w:rsids>
     <w:rsidRoot w:val="00701EF3"/>
     <w:rsid w:val="00155370"/>
     <w:rsid w:val="00193299"/>
     <w:rsid w:val="002C1D51"/>
+    <w:rsid w:val="00461115"/>
     <w:rsid w:val="00701EF3"/>
   </w:rsids>
   <m:mathPr>
     <m:mathFont m:val="Cambria Math"/>
     <m:brkBin m:val="before"/>
     <m:brkBinSub m:val="--"/>
-    <m:smallFrac m:val="0"/>
+    <m:smallFrac m:val="off"/>
     <m:dispDef/>
     <m:lMargin m:val="0"/>
     <m:rMargin m:val="0"/>
@@ -2714,16 +2596,16 @@
     <m:intLim m:val="subSup"/>
     <m:naryLim m:val="undOvr"/>
   </m:mathPr>
-  <w:themeFontLang w:val="en-US" w:eastAsia="zh-CN"/>
+  <w:themeFontLang w:val="sv-SE"/>
   <w:clrSchemeMapping w:bg1="light1" w:t1="dark1" w:bg2="light2" w:t2="dark2" w:accent1="accent1" w:accent2="accent2" w:accent3="accent3" w:accent4="accent4" w:accent5="accent5" w:accent6="accent6" w:hyperlink="hyperlink" w:followedHyperlink="followedHyperlink"/>
   <w:doNotAutoCompressPictures/>
-  <w:decimalSymbol w:val="."/>
-  <w:listSeparator w:val=","/>
+  <w:decimalSymbol w:val=","/>
+  <w:listSeparator w:val=";"/>
 </w:settings>
 </file>
 
 <file path=word/glossary/styles.xml><?xml version="1.0" encoding="utf-8"?>
-<w:styles xmlns:mc="http://schemas.openxmlformats.org/markup-compatibility/2006" xmlns:r="http://schemas.openxmlformats.org/officeDocument/2006/relationships" xmlns:w="http://schemas.openxmlformats.org/wordprocessingml/2006/main" xmlns:w14="http://schemas.microsoft.com/office/word/2010/wordml" mc:Ignorable="w14">
+<w:styles xmlns:r="http://schemas.openxmlformats.org/officeDocument/2006/relationships" xmlns:w="http://schemas.openxmlformats.org/wordprocessingml/2006/main">
   <w:docDefaults>
     <w:rPrDefault>
       <w:rPr>
@@ -2739,7 +2621,7 @@
       </w:pPr>
     </w:pPrDefault>
   </w:docDefaults>
-  <w:latentStyles w:defLockedState="0" w:defUIPriority="99" w:defSemiHidden="1" w:defUnhideWhenUsed="1" w:defQFormat="0" w:count="276">
+  <w:latentStyles w:defLockedState="0" w:defUIPriority="99" w:defSemiHidden="1" w:defUnhideWhenUsed="1" w:defQFormat="0" w:count="267">
     <w:lsdException w:name="Normal" w:semiHidden="0" w:uiPriority="0" w:unhideWhenUsed="0" w:qFormat="1"/>
     <w:lsdException w:name="heading 1" w:semiHidden="0" w:uiPriority="9" w:unhideWhenUsed="0" w:qFormat="1"/>
     <w:lsdException w:name="heading 2" w:uiPriority="9" w:qFormat="1"/>
@@ -2766,15 +2648,6 @@
     <w:lsdException w:name="Strong" w:semiHidden="0" w:uiPriority="22" w:unhideWhenUsed="0" w:qFormat="1"/>
     <w:lsdException w:name="Emphasis" w:semiHidden="0" w:uiPriority="20" w:unhideWhenUsed="0" w:qFormat="1"/>
     <w:lsdException w:name="Table Grid" w:semiHidden="0" w:uiPriority="39" w:unhideWhenUsed="0"/>
-    <w:lsdException w:name="Note Level 1" w:semiHidden="0" w:unhideWhenUsed="0"/>
-    <w:lsdException w:name="Note Level 2" w:semiHidden="0" w:unhideWhenUsed="0"/>
-    <w:lsdException w:name="Note Level 3" w:semiHidden="0" w:unhideWhenUsed="0"/>
-    <w:lsdException w:name="Note Level 4" w:semiHidden="0" w:unhideWhenUsed="0"/>
-    <w:lsdException w:name="Note Level 5" w:semiHidden="0" w:unhideWhenUsed="0"/>
-    <w:lsdException w:name="Note Level 6" w:semiHidden="0" w:unhideWhenUsed="0"/>
-    <w:lsdException w:name="Note Level 7" w:semiHidden="0" w:unhideWhenUsed="0"/>
-    <w:lsdException w:name="Note Level 8" w:semiHidden="0" w:unhideWhenUsed="0"/>
-    <w:lsdException w:name="Note Level 9" w:semiHidden="0" w:unhideWhenUsed="0"/>
     <w:lsdException w:name="Placeholder Text" w:unhideWhenUsed="0"/>
     <w:lsdException w:name="No Spacing" w:semiHidden="0" w:uiPriority="1" w:unhideWhenUsed="0" w:qFormat="1"/>
     <w:lsdException w:name="Light Shading" w:semiHidden="0" w:uiPriority="60" w:unhideWhenUsed="0"/>
@@ -2887,21 +2760,23 @@
     <w:lsdException w:name="Bibliography" w:uiPriority="37"/>
     <w:lsdException w:name="TOC Heading" w:uiPriority="39" w:qFormat="1"/>
   </w:latentStyles>
-  <w:style w:type="paragraph" w:default="1" w:styleId="a">
+  <w:style w:type="paragraph" w:default="1" w:styleId="Normal">
     <w:name w:val="Normal"/>
     <w:qFormat/>
-  </w:style>
-  <w:style w:type="character" w:default="1" w:styleId="a0">
+    <w:rsid w:val="00461115"/>
+  </w:style>
+  <w:style w:type="character" w:default="1" w:styleId="Standardstycketeckensnitt">
     <w:name w:val="Default Paragraph Font"/>
     <w:uiPriority w:val="1"/>
     <w:semiHidden/>
     <w:unhideWhenUsed/>
   </w:style>
-  <w:style w:type="table" w:default="1" w:styleId="a1">
+  <w:style w:type="table" w:default="1" w:styleId="Normaltabell">
     <w:name w:val="Normal Table"/>
     <w:uiPriority w:val="99"/>
     <w:semiHidden/>
     <w:unhideWhenUsed/>
+    <w:qFormat/>
     <w:tblPr>
       <w:tblInd w:w="0" w:type="dxa"/>
       <w:tblCellMar>
@@ -2912,15 +2787,15 @@
       </w:tblCellMar>
     </w:tblPr>
   </w:style>
-  <w:style w:type="numbering" w:default="1" w:styleId="a2">
+  <w:style w:type="numbering" w:default="1" w:styleId="Ingenlista">
     <w:name w:val="No List"/>
     <w:uiPriority w:val="99"/>
     <w:semiHidden/>
     <w:unhideWhenUsed/>
   </w:style>
-  <w:style w:type="character" w:styleId="a3">
+  <w:style w:type="character" w:styleId="Platshllartext">
     <w:name w:val="Placeholder Text"/>
-    <w:basedOn w:val="a0"/>
+    <w:basedOn w:val="Standardstycketeckensnitt"/>
     <w:uiPriority w:val="99"/>
     <w:semiHidden/>
     <w:rsid w:val="00701EF3"/>
@@ -2935,221 +2810,8 @@
 </w:styles>
 </file>
 
-<file path=word/glossary/stylesWithEffects.xml><?xml version="1.0" encoding="utf-8"?>
-<w:styles xmlns:wpc="http://schemas.microsoft.com/office/word/2010/wordprocessingCanvas" xmlns:mo="http://schemas.microsoft.com/office/mac/office/2008/main" xmlns:mc="http://schemas.openxmlformats.org/markup-compatibility/2006" xmlns:mv="urn:schemas-microsoft-com:mac:vml" xmlns:o="urn:schemas-microsoft-com:office:office" xmlns:r="http://schemas.openxmlformats.org/officeDocument/2006/relationships" xmlns:m="http://schemas.openxmlformats.org/officeDocument/2006/math" xmlns:v="urn:schemas-microsoft-com:vml" xmlns:wp14="http://schemas.microsoft.com/office/word/2010/wordprocessingDrawing" xmlns:wp="http://schemas.openxmlformats.org/drawingml/2006/wordprocessingDrawing" xmlns:w10="urn:schemas-microsoft-com:office:word" xmlns:w="http://schemas.openxmlformats.org/wordprocessingml/2006/main" xmlns:w14="http://schemas.microsoft.com/office/word/2010/wordml" xmlns:wpg="http://schemas.microsoft.com/office/word/2010/wordprocessingGroup" xmlns:wpi="http://schemas.microsoft.com/office/word/2010/wordprocessingInk" xmlns:wne="http://schemas.microsoft.com/office/word/2006/wordml" xmlns:wps="http://schemas.microsoft.com/office/word/2010/wordprocessingShape" mc:Ignorable="w14 wp14">
-  <w:docDefaults>
-    <w:rPrDefault>
-      <w:rPr>
-        <w:rFonts w:asciiTheme="minorHAnsi" w:eastAsiaTheme="minorEastAsia" w:hAnsiTheme="minorHAnsi" w:cstheme="minorBidi"/>
-        <w:sz w:val="22"/>
-        <w:szCs w:val="22"/>
-        <w:lang w:val="en-US" w:eastAsia="en-US" w:bidi="ar-SA"/>
-      </w:rPr>
-    </w:rPrDefault>
-    <w:pPrDefault>
-      <w:pPr>
-        <w:spacing w:after="160" w:line="259" w:lineRule="auto"/>
-      </w:pPr>
-    </w:pPrDefault>
-  </w:docDefaults>
-  <w:latentStyles w:defLockedState="0" w:defUIPriority="99" w:defSemiHidden="1" w:defUnhideWhenUsed="1" w:defQFormat="0" w:count="276">
-    <w:lsdException w:name="Normal" w:semiHidden="0" w:uiPriority="0" w:unhideWhenUsed="0" w:qFormat="1"/>
-    <w:lsdException w:name="heading 1" w:semiHidden="0" w:uiPriority="9" w:unhideWhenUsed="0" w:qFormat="1"/>
-    <w:lsdException w:name="heading 2" w:uiPriority="9" w:qFormat="1"/>
-    <w:lsdException w:name="heading 3" w:uiPriority="9" w:qFormat="1"/>
-    <w:lsdException w:name="heading 4" w:uiPriority="9" w:qFormat="1"/>
-    <w:lsdException w:name="heading 5" w:uiPriority="9" w:qFormat="1"/>
-    <w:lsdException w:name="heading 6" w:uiPriority="9" w:qFormat="1"/>
-    <w:lsdException w:name="heading 7" w:uiPriority="9" w:qFormat="1"/>
-    <w:lsdException w:name="heading 8" w:uiPriority="9" w:qFormat="1"/>
-    <w:lsdException w:name="heading 9" w:uiPriority="9" w:qFormat="1"/>
-    <w:lsdException w:name="toc 1" w:uiPriority="39"/>
-    <w:lsdException w:name="toc 2" w:uiPriority="39"/>
-    <w:lsdException w:name="toc 3" w:uiPriority="39"/>
-    <w:lsdException w:name="toc 4" w:uiPriority="39"/>
-    <w:lsdException w:name="toc 5" w:uiPriority="39"/>
-    <w:lsdException w:name="toc 6" w:uiPriority="39"/>
-    <w:lsdException w:name="toc 7" w:uiPriority="39"/>
-    <w:lsdException w:name="toc 8" w:uiPriority="39"/>
-    <w:lsdException w:name="toc 9" w:uiPriority="39"/>
-    <w:lsdException w:name="caption" w:uiPriority="35" w:qFormat="1"/>
-    <w:lsdException w:name="Title" w:semiHidden="0" w:uiPriority="10" w:unhideWhenUsed="0" w:qFormat="1"/>
-    <w:lsdException w:name="Default Paragraph Font" w:uiPriority="1"/>
-    <w:lsdException w:name="Subtitle" w:semiHidden="0" w:uiPriority="11" w:unhideWhenUsed="0" w:qFormat="1"/>
-    <w:lsdException w:name="Strong" w:semiHidden="0" w:uiPriority="22" w:unhideWhenUsed="0" w:qFormat="1"/>
-    <w:lsdException w:name="Emphasis" w:semiHidden="0" w:uiPriority="20" w:unhideWhenUsed="0" w:qFormat="1"/>
-    <w:lsdException w:name="Table Grid" w:semiHidden="0" w:uiPriority="39" w:unhideWhenUsed="0"/>
-    <w:lsdException w:name="Note Level 1" w:semiHidden="0" w:unhideWhenUsed="0"/>
-    <w:lsdException w:name="Note Level 2" w:semiHidden="0" w:unhideWhenUsed="0"/>
-    <w:lsdException w:name="Note Level 3" w:semiHidden="0" w:unhideWhenUsed="0"/>
-    <w:lsdException w:name="Note Level 4" w:semiHidden="0" w:unhideWhenUsed="0"/>
-    <w:lsdException w:name="Note Level 5" w:semiHidden="0" w:unhideWhenUsed="0"/>
-    <w:lsdException w:name="Note Level 6" w:semiHidden="0" w:unhideWhenUsed="0"/>
-    <w:lsdException w:name="Note Level 7" w:semiHidden="0" w:unhideWhenUsed="0"/>
-    <w:lsdException w:name="Note Level 8" w:semiHidden="0" w:unhideWhenUsed="0"/>
-    <w:lsdException w:name="Note Level 9" w:semiHidden="0" w:unhideWhenUsed="0"/>
-    <w:lsdException w:name="Placeholder Text" w:unhideWhenUsed="0"/>
-    <w:lsdException w:name="No Spacing" w:semiHidden="0" w:uiPriority="1" w:unhideWhenUsed="0" w:qFormat="1"/>
-    <w:lsdException w:name="Light Shading" w:semiHidden="0" w:uiPriority="60" w:unhideWhenUsed="0"/>
-    <w:lsdException w:name="Light List" w:semiHidden="0" w:uiPriority="61" w:unhideWhenUsed="0"/>
-    <w:lsdException w:name="Light Grid" w:semiHidden="0" w:uiPriority="62" w:unhideWhenUsed="0"/>
-    <w:lsdException w:name="Medium Shading 1" w:semiHidden="0" w:uiPriority="63" w:unhideWhenUsed="0"/>
-    <w:lsdException w:name="Medium Shading 2" w:semiHidden="0" w:uiPriority="64" w:unhideWhenUsed="0"/>
-    <w:lsdException w:name="Medium List 1" w:semiHidden="0" w:uiPriority="65" w:unhideWhenUsed="0"/>
-    <w:lsdException w:name="Medium List 2" w:semiHidden="0" w:uiPriority="66" w:unhideWhenUsed="0"/>
-    <w:lsdException w:name="Medium Grid 1" w:semiHidden="0" w:uiPriority="67" w:unhideWhenUsed="0"/>
-    <w:lsdException w:name="Medium Grid 2" w:semiHidden="0" w:uiPriority="68" w:unhideWhenUsed="0"/>
-    <w:lsdException w:name="Medium Grid 3" w:semiHidden="0" w:uiPriority="69" w:unhideWhenUsed="0"/>
-    <w:lsdException w:name="Dark List" w:semiHidden="0" w:uiPriority="70" w:unhideWhenUsed="0"/>
-    <w:lsdException w:name="Colorful Shading" w:semiHidden="0" w:uiPriority="71" w:unhideWhenUsed="0"/>
-    <w:lsdException w:name="Colorful List" w:semiHidden="0" w:uiPriority="72" w:unhideWhenUsed="0"/>
-    <w:lsdException w:name="Colorful Grid" w:semiHidden="0" w:uiPriority="73" w:unhideWhenUsed="0"/>
-    <w:lsdException w:name="Light Shading Accent 1" w:semiHidden="0" w:uiPriority="60" w:unhideWhenUsed="0"/>
-    <w:lsdException w:name="Light List Accent 1" w:semiHidden="0" w:uiPriority="61" w:unhideWhenUsed="0"/>
-    <w:lsdException w:name="Light Grid Accent 1" w:semiHidden="0" w:uiPriority="62" w:unhideWhenUsed="0"/>
-    <w:lsdException w:name="Medium Shading 1 Accent 1" w:semiHidden="0" w:uiPriority="63" w:unhideWhenUsed="0"/>
-    <w:lsdException w:name="Medium Shading 2 Accent 1" w:semiHidden="0" w:uiPriority="64" w:unhideWhenUsed="0"/>
-    <w:lsdException w:name="Medium List 1 Accent 1" w:semiHidden="0" w:uiPriority="65" w:unhideWhenUsed="0"/>
-    <w:lsdException w:name="Revision" w:unhideWhenUsed="0"/>
-    <w:lsdException w:name="List Paragraph" w:semiHidden="0" w:uiPriority="34" w:unhideWhenUsed="0" w:qFormat="1"/>
-    <w:lsdException w:name="Quote" w:semiHidden="0" w:uiPriority="29" w:unhideWhenUsed="0" w:qFormat="1"/>
-    <w:lsdException w:name="Intense Quote" w:semiHidden="0" w:uiPriority="30" w:unhideWhenUsed="0" w:qFormat="1"/>
-    <w:lsdException w:name="Medium List 2 Accent 1" w:semiHidden="0" w:uiPriority="66" w:unhideWhenUsed="0"/>
-    <w:lsdException w:name="Medium Grid 1 Accent 1" w:semiHidden="0" w:uiPriority="67" w:unhideWhenUsed="0"/>
-    <w:lsdException w:name="Medium Grid 2 Accent 1" w:semiHidden="0" w:uiPriority="68" w:unhideWhenUsed="0"/>
-    <w:lsdException w:name="Medium Grid 3 Accent 1" w:semiHidden="0" w:uiPriority="69" w:unhideWhenUsed="0"/>
-    <w:lsdException w:name="Dark List Accent 1" w:semiHidden="0" w:uiPriority="70" w:unhideWhenUsed="0"/>
-    <w:lsdException w:name="Colorful Shading Accent 1" w:semiHidden="0" w:uiPriority="71" w:unhideWhenUsed="0"/>
-    <w:lsdException w:name="Colorful List Accent 1" w:semiHidden="0" w:uiPriority="72" w:unhideWhenUsed="0"/>
-    <w:lsdException w:name="Colorful Grid Accent 1" w:semiHidden="0" w:uiPriority="73" w:unhideWhenUsed="0"/>
-    <w:lsdException w:name="Light Shading Accent 2" w:semiHidden="0" w:uiPriority="60" w:unhideWhenUsed="0"/>
-    <w:lsdException w:name="Light List Accent 2" w:semiHidden="0" w:uiPriority="61" w:unhideWhenUsed="0"/>
-    <w:lsdException w:name="Light Grid Accent 2" w:semiHidden="0" w:uiPriority="62" w:unhideWhenUsed="0"/>
-    <w:lsdException w:name="Medium Shading 1 Accent 2" w:semiHidden="0" w:uiPriority="63" w:unhideWhenUsed="0"/>
-    <w:lsdException w:name="Medium Shading 2 Accent 2" w:semiHidden="0" w:uiPriority="64" w:unhideWhenUsed="0"/>
-    <w:lsdException w:name="Medium List 1 Accent 2" w:semiHidden="0" w:uiPriority="65" w:unhideWhenUsed="0"/>
-    <w:lsdException w:name="Medium List 2 Accent 2" w:semiHidden="0" w:uiPriority="66" w:unhideWhenUsed="0"/>
-    <w:lsdException w:name="Medium Grid 1 Accent 2" w:semiHidden="0" w:uiPriority="67" w:unhideWhenUsed="0"/>
-    <w:lsdException w:name="Medium Grid 2 Accent 2" w:semiHidden="0" w:uiPriority="68" w:unhideWhenUsed="0"/>
-    <w:lsdException w:name="Medium Grid 3 Accent 2" w:semiHidden="0" w:uiPriority="69" w:unhideWhenUsed="0"/>
-    <w:lsdException w:name="Dark List Accent 2" w:semiHidden="0" w:uiPriority="70" w:unhideWhenUsed="0"/>
-    <w:lsdException w:name="Colorful Shading Accent 2" w:semiHidden="0" w:uiPriority="71" w:unhideWhenUsed="0"/>
-    <w:lsdException w:name="Colorful List Accent 2" w:semiHidden="0" w:uiPriority="72" w:unhideWhenUsed="0"/>
-    <w:lsdException w:name="Colorful Grid Accent 2" w:semiHidden="0" w:uiPriority="73" w:unhideWhenUsed="0"/>
-    <w:lsdException w:name="Light Shading Accent 3" w:semiHidden="0" w:uiPriority="60" w:unhideWhenUsed="0"/>
-    <w:lsdException w:name="Light List Accent 3" w:semiHidden="0" w:uiPriority="61" w:unhideWhenUsed="0"/>
-    <w:lsdException w:name="Light Grid Accent 3" w:semiHidden="0" w:uiPriority="62" w:unhideWhenUsed="0"/>
-    <w:lsdException w:name="Medium Shading 1 Accent 3" w:semiHidden="0" w:uiPriority="63" w:unhideWhenUsed="0"/>
-    <w:lsdException w:name="Medium Shading 2 Accent 3" w:semiHidden="0" w:uiPriority="64" w:unhideWhenUsed="0"/>
-    <w:lsdException w:name="Medium List 1 Accent 3" w:semiHidden="0" w:uiPriority="65" w:unhideWhenUsed="0"/>
-    <w:lsdException w:name="Medium List 2 Accent 3" w:semiHidden="0" w:uiPriority="66" w:unhideWhenUsed="0"/>
-    <w:lsdException w:name="Medium Grid 1 Accent 3" w:semiHidden="0" w:uiPriority="67" w:unhideWhenUsed="0"/>
-    <w:lsdException w:name="Medium Grid 2 Accent 3" w:semiHidden="0" w:uiPriority="68" w:unhideWhenUsed="0"/>
-    <w:lsdException w:name="Medium Grid 3 Accent 3" w:semiHidden="0" w:uiPriority="69" w:unhideWhenUsed="0"/>
-    <w:lsdException w:name="Dark List Accent 3" w:semiHidden="0" w:uiPriority="70" w:unhideWhenUsed="0"/>
-    <w:lsdException w:name="Colorful Shading Accent 3" w:semiHidden="0" w:uiPriority="71" w:unhideWhenUsed="0"/>
-    <w:lsdException w:name="Colorful List Accent 3" w:semiHidden="0" w:uiPriority="72" w:unhideWhenUsed="0"/>
-    <w:lsdException w:name="Colorful Grid Accent 3" w:semiHidden="0" w:uiPriority="73" w:unhideWhenUsed="0"/>
-    <w:lsdException w:name="Light Shading Accent 4" w:semiHidden="0" w:uiPriority="60" w:unhideWhenUsed="0"/>
-    <w:lsdException w:name="Light List Accent 4" w:semiHidden="0" w:uiPriority="61" w:unhideWhenUsed="0"/>
-    <w:lsdException w:name="Light Grid Accent 4" w:semiHidden="0" w:uiPriority="62" w:unhideWhenUsed="0"/>
-    <w:lsdException w:name="Medium Shading 1 Accent 4" w:semiHidden="0" w:uiPriority="63" w:unhideWhenUsed="0"/>
-    <w:lsdException w:name="Medium Shading 2 Accent 4" w:semiHidden="0" w:uiPriority="64" w:unhideWhenUsed="0"/>
-    <w:lsdException w:name="Medium List 1 Accent 4" w:semiHidden="0" w:uiPriority="65" w:unhideWhenUsed="0"/>
-    <w:lsdException w:name="Medium List 2 Accent 4" w:semiHidden="0" w:uiPriority="66" w:unhideWhenUsed="0"/>
-    <w:lsdException w:name="Medium Grid 1 Accent 4" w:semiHidden="0" w:uiPriority="67" w:unhideWhenUsed="0"/>
-    <w:lsdException w:name="Medium Grid 2 Accent 4" w:semiHidden="0" w:uiPriority="68" w:unhideWhenUsed="0"/>
-    <w:lsdException w:name="Medium Grid 3 Accent 4" w:semiHidden="0" w:uiPriority="69" w:unhideWhenUsed="0"/>
-    <w:lsdException w:name="Dark List Accent 4" w:semiHidden="0" w:uiPriority="70" w:unhideWhenUsed="0"/>
-    <w:lsdException w:name="Colorful Shading Accent 4" w:semiHidden="0" w:uiPriority="71" w:unhideWhenUsed="0"/>
-    <w:lsdException w:name="Colorful List Accent 4" w:semiHidden="0" w:uiPriority="72" w:unhideWhenUsed="0"/>
-    <w:lsdException w:name="Colorful Grid Accent 4" w:semiHidden="0" w:uiPriority="73" w:unhideWhenUsed="0"/>
-    <w:lsdException w:name="Light Shading Accent 5" w:semiHidden="0" w:uiPriority="60" w:unhideWhenUsed="0"/>
-    <w:lsdException w:name="Light List Accent 5" w:semiHidden="0" w:uiPriority="61" w:unhideWhenUsed="0"/>
-    <w:lsdException w:name="Light Grid Accent 5" w:semiHidden="0" w:uiPriority="62" w:unhideWhenUsed="0"/>
-    <w:lsdException w:name="Medium Shading 1 Accent 5" w:semiHidden="0" w:uiPriority="63" w:unhideWhenUsed="0"/>
-    <w:lsdException w:name="Medium Shading 2 Accent 5" w:semiHidden="0" w:uiPriority="64" w:unhideWhenUsed="0"/>
-    <w:lsdException w:name="Medium List 1 Accent 5" w:semiHidden="0" w:uiPriority="65" w:unhideWhenUsed="0"/>
-    <w:lsdException w:name="Medium List 2 Accent 5" w:semiHidden="0" w:uiPriority="66" w:unhideWhenUsed="0"/>
-    <w:lsdException w:name="Medium Grid 1 Accent 5" w:semiHidden="0" w:uiPriority="67" w:unhideWhenUsed="0"/>
-    <w:lsdException w:name="Medium Grid 2 Accent 5" w:semiHidden="0" w:uiPriority="68" w:unhideWhenUsed="0"/>
-    <w:lsdException w:name="Medium Grid 3 Accent 5" w:semiHidden="0" w:uiPriority="69" w:unhideWhenUsed="0"/>
-    <w:lsdException w:name="Dark List Accent 5" w:semiHidden="0" w:uiPriority="70" w:unhideWhenUsed="0"/>
-    <w:lsdException w:name="Colorful Shading Accent 5" w:semiHidden="0" w:uiPriority="71" w:unhideWhenUsed="0"/>
-    <w:lsdException w:name="Colorful List Accent 5" w:semiHidden="0" w:uiPriority="72" w:unhideWhenUsed="0"/>
-    <w:lsdException w:name="Colorful Grid Accent 5" w:semiHidden="0" w:uiPriority="73" w:unhideWhenUsed="0"/>
-    <w:lsdException w:name="Light Shading Accent 6" w:semiHidden="0" w:uiPriority="60" w:unhideWhenUsed="0"/>
-    <w:lsdException w:name="Light List Accent 6" w:semiHidden="0" w:uiPriority="61" w:unhideWhenUsed="0"/>
-    <w:lsdException w:name="Light Grid Accent 6" w:semiHidden="0" w:uiPriority="62" w:unhideWhenUsed="0"/>
-    <w:lsdException w:name="Medium Shading 1 Accent 6" w:semiHidden="0" w:uiPriority="63" w:unhideWhenUsed="0"/>
-    <w:lsdException w:name="Medium Shading 2 Accent 6" w:semiHidden="0" w:uiPriority="64" w:unhideWhenUsed="0"/>
-    <w:lsdException w:name="Medium List 1 Accent 6" w:semiHidden="0" w:uiPriority="65" w:unhideWhenUsed="0"/>
-    <w:lsdException w:name="Medium List 2 Accent 6" w:semiHidden="0" w:uiPriority="66" w:unhideWhenUsed="0"/>
-    <w:lsdException w:name="Medium Grid 1 Accent 6" w:semiHidden="0" w:uiPriority="67" w:unhideWhenUsed="0"/>
-    <w:lsdException w:name="Medium Grid 2 Accent 6" w:semiHidden="0" w:uiPriority="68" w:unhideWhenUsed="0"/>
-    <w:lsdException w:name="Medium Grid 3 Accent 6" w:semiHidden="0" w:uiPriority="69" w:unhideWhenUsed="0"/>
-    <w:lsdException w:name="Dark List Accent 6" w:semiHidden="0" w:uiPriority="70" w:unhideWhenUsed="0"/>
-    <w:lsdException w:name="Colorful Shading Accent 6" w:semiHidden="0" w:uiPriority="71" w:unhideWhenUsed="0"/>
-    <w:lsdException w:name="Colorful List Accent 6" w:semiHidden="0" w:uiPriority="72" w:unhideWhenUsed="0"/>
-    <w:lsdException w:name="Colorful Grid Accent 6" w:semiHidden="0" w:uiPriority="73" w:unhideWhenUsed="0"/>
-    <w:lsdException w:name="Subtle Emphasis" w:semiHidden="0" w:uiPriority="19" w:unhideWhenUsed="0" w:qFormat="1"/>
-    <w:lsdException w:name="Intense Emphasis" w:semiHidden="0" w:uiPriority="21" w:unhideWhenUsed="0" w:qFormat="1"/>
-    <w:lsdException w:name="Subtle Reference" w:semiHidden="0" w:uiPriority="31" w:unhideWhenUsed="0" w:qFormat="1"/>
-    <w:lsdException w:name="Intense Reference" w:semiHidden="0" w:uiPriority="32" w:unhideWhenUsed="0" w:qFormat="1"/>
-    <w:lsdException w:name="Book Title" w:semiHidden="0" w:uiPriority="33" w:unhideWhenUsed="0" w:qFormat="1"/>
-    <w:lsdException w:name="Bibliography" w:uiPriority="37"/>
-    <w:lsdException w:name="TOC Heading" w:uiPriority="39" w:qFormat="1"/>
-  </w:latentStyles>
-  <w:style w:type="paragraph" w:default="1" w:styleId="a">
-    <w:name w:val="Normal"/>
-    <w:qFormat/>
-  </w:style>
-  <w:style w:type="character" w:default="1" w:styleId="a0">
-    <w:name w:val="Default Paragraph Font"/>
-    <w:uiPriority w:val="1"/>
-    <w:semiHidden/>
-    <w:unhideWhenUsed/>
-  </w:style>
-  <w:style w:type="table" w:default="1" w:styleId="a1">
-    <w:name w:val="Normal Table"/>
-    <w:uiPriority w:val="99"/>
-    <w:semiHidden/>
-    <w:unhideWhenUsed/>
-    <w:tblPr>
-      <w:tblInd w:w="0" w:type="dxa"/>
-      <w:tblCellMar>
-        <w:top w:w="0" w:type="dxa"/>
-        <w:left w:w="108" w:type="dxa"/>
-        <w:bottom w:w="0" w:type="dxa"/>
-        <w:right w:w="108" w:type="dxa"/>
-      </w:tblCellMar>
-    </w:tblPr>
-  </w:style>
-  <w:style w:type="numbering" w:default="1" w:styleId="a2">
-    <w:name w:val="No List"/>
-    <w:uiPriority w:val="99"/>
-    <w:semiHidden/>
-    <w:unhideWhenUsed/>
-  </w:style>
-  <w:style w:type="character" w:styleId="a3">
-    <w:name w:val="Placeholder Text"/>
-    <w:basedOn w:val="a0"/>
-    <w:uiPriority w:val="99"/>
-    <w:semiHidden/>
-    <w:rsid w:val="00701EF3"/>
-    <w:rPr>
-      <w:color w:val="808080"/>
-    </w:rPr>
-  </w:style>
-  <w:style w:type="paragraph" w:customStyle="1" w:styleId="843F39C9B714497DBCDEA36711F5FF3B">
-    <w:name w:val="843F39C9B714497DBCDEA36711F5FF3B"/>
-    <w:rsid w:val="00701EF3"/>
-  </w:style>
-</w:styles>
-</file>
-
 <file path=word/glossary/webSettings.xml><?xml version="1.0" encoding="utf-8"?>
-<w:webSettings xmlns:mc="http://schemas.openxmlformats.org/markup-compatibility/2006" xmlns:r="http://schemas.openxmlformats.org/officeDocument/2006/relationships" xmlns:w="http://schemas.openxmlformats.org/wordprocessingml/2006/main" xmlns:w14="http://schemas.microsoft.com/office/word/2010/wordml" mc:Ignorable="w14">
+<w:webSettings xmlns:r="http://schemas.openxmlformats.org/officeDocument/2006/relationships" xmlns:w="http://schemas.openxmlformats.org/wordprocessingml/2006/main">
   <w:optimizeForBrowser/>
   <w:allowPNG/>
   <w:doNotSaveAsSingleFile/>
@@ -3411,7 +3073,7 @@
   <a:extraClrSchemeLst/>
   <a:extLst>
     <a:ext uri="{05A4C25C-085E-4340-85A3-A5531E510DB2}">
-      <thm15:themeFamily xmlns:thm15="http://schemas.microsoft.com/office/thememl/2012/main" xmlns="" name="Office Theme" id="{62F939B6-93AF-4DB8-9C6B-D6C7DFDC589F}" vid="{4A3C46E8-61CC-4603-A589-7422A47A8E4A}"/>
+      <thm15:themeFamily xmlns="" xmlns:thm15="http://schemas.microsoft.com/office/thememl/2012/main" name="Office Theme" id="{62F939B6-93AF-4DB8-9C6B-D6C7DFDC589F}" vid="{4A3C46E8-61CC-4603-A589-7422A47A8E4A}"/>
     </a:ext>
   </a:extLst>
 </a:theme>
@@ -3422,7 +3084,7 @@
 </file>
 
 <file path=customXml/itemProps1.xml><?xml version="1.0" encoding="utf-8"?>
-<ds:datastoreItem xmlns:ds="http://schemas.openxmlformats.org/officeDocument/2006/customXml" ds:itemID="{E3107587-76A0-6B43-86C8-42FBB891FD8D}">
+<ds:datastoreItem xmlns:ds="http://schemas.openxmlformats.org/officeDocument/2006/customXml" ds:itemID="{4EC578AE-BA7E-4930-B4E0-17B902E7975B}">
   <ds:schemaRefs>
     <ds:schemaRef ds:uri="http://schemas.openxmlformats.org/officeDocument/2006/bibliography"/>
   </ds:schemaRefs>

</xml_diff>

<commit_message>
Ticked boxes in the peer review form
</commit_message>
<xml_diff>
--- a/Peer-review-lab1.docx
+++ b/Peer-review-lab1.docx
@@ -292,12 +292,14 @@
           <w:id w:val="1242752426"/>
         </w:sdtPr>
         <w:sdtContent>
+          <w:proofErr w:type="spellStart"/>
           <w:r>
             <w:rPr>
               <w:rFonts w:ascii="MS Gothic" w:eastAsia="MS Gothic" w:hAnsi="MS Gothic" w:hint="eastAsia"/>
             </w:rPr>
             <w:t>☐</w:t>
           </w:r>
+          <w:proofErr w:type="spellEnd"/>
         </w:sdtContent>
       </w:sdt>
       <w:r>
@@ -308,12 +310,14 @@
           <w:id w:val="206996008"/>
         </w:sdtPr>
         <w:sdtContent>
+          <w:proofErr w:type="spellStart"/>
           <w:r>
             <w:rPr>
               <w:rFonts w:ascii="MS Gothic" w:eastAsia="MS Gothic" w:hAnsi="MS Gothic" w:hint="eastAsia"/>
             </w:rPr>
             <w:t>☐</w:t>
           </w:r>
+          <w:proofErr w:type="spellEnd"/>
         </w:sdtContent>
       </w:sdt>
       <w:r>
@@ -326,9 +330,9 @@
         <w:sdtContent>
           <w:r>
             <w:rPr>
-              <w:rFonts w:ascii="MS Gothic" w:eastAsia="MS Gothic" w:hAnsi="MS Gothic" w:hint="eastAsia"/>
-            </w:rPr>
-            <w:t>☐</w:t>
+              <w:rFonts w:ascii="MS Gothic" w:eastAsia="MS Gothic" w:hAnsi="MS Gothic"/>
+            </w:rPr>
+            <w:t>☑</w:t>
           </w:r>
         </w:sdtContent>
       </w:sdt>
@@ -431,12 +435,14 @@
           <w:id w:val="1311440352"/>
         </w:sdtPr>
         <w:sdtContent>
+          <w:proofErr w:type="spellStart"/>
           <w:r>
             <w:rPr>
               <w:rFonts w:ascii="MS Gothic" w:eastAsia="MS Gothic" w:hAnsi="MS Gothic" w:hint="eastAsia"/>
             </w:rPr>
             <w:t>☐</w:t>
           </w:r>
+          <w:proofErr w:type="spellEnd"/>
         </w:sdtContent>
       </w:sdt>
       <w:r>
@@ -447,12 +453,14 @@
           <w:id w:val="-118455131"/>
         </w:sdtPr>
         <w:sdtContent>
+          <w:proofErr w:type="spellStart"/>
           <w:r>
             <w:rPr>
               <w:rFonts w:ascii="MS Gothic" w:eastAsia="MS Gothic" w:hAnsi="MS Gothic" w:hint="eastAsia"/>
             </w:rPr>
             <w:t>☐</w:t>
           </w:r>
+          <w:proofErr w:type="spellEnd"/>
         </w:sdtContent>
       </w:sdt>
       <w:r>
@@ -463,12 +471,14 @@
           <w:id w:val="440502030"/>
         </w:sdtPr>
         <w:sdtContent>
+          <w:proofErr w:type="spellStart"/>
           <w:r>
             <w:rPr>
               <w:rFonts w:ascii="MS Gothic" w:eastAsia="MS Gothic" w:hAnsi="MS Gothic" w:hint="eastAsia"/>
             </w:rPr>
             <w:t>☐</w:t>
           </w:r>
+          <w:proofErr w:type="spellEnd"/>
         </w:sdtContent>
       </w:sdt>
       <w:r>
@@ -481,9 +491,9 @@
         <w:sdtContent>
           <w:r>
             <w:rPr>
-              <w:rFonts w:ascii="MS Gothic" w:eastAsia="MS Gothic" w:hAnsi="MS Gothic" w:hint="eastAsia"/>
-            </w:rPr>
-            <w:t>☐</w:t>
+              <w:rFonts w:ascii="MS Gothic" w:eastAsia="MS Gothic" w:hAnsi="MS Gothic"/>
+            </w:rPr>
+            <w:t>☑</w:t>
           </w:r>
         </w:sdtContent>
       </w:sdt>
@@ -610,9 +620,9 @@
         <w:sdtContent>
           <w:r>
             <w:rPr>
-              <w:rFonts w:ascii="MS Gothic" w:eastAsia="MS Gothic" w:hAnsi="MS Gothic" w:hint="eastAsia"/>
-            </w:rPr>
-            <w:t>☐</w:t>
+              <w:rFonts w:ascii="MS Gothic" w:eastAsia="MS Gothic" w:hAnsi="MS Gothic"/>
+            </w:rPr>
+            <w:t>☑</w:t>
           </w:r>
         </w:sdtContent>
       </w:sdt>
@@ -787,9 +797,9 @@
         <w:sdtContent>
           <w:r>
             <w:rPr>
-              <w:rFonts w:ascii="MS Gothic" w:eastAsia="MS Gothic" w:hAnsi="MS Gothic" w:hint="eastAsia"/>
-            </w:rPr>
-            <w:t>☐</w:t>
+              <w:rFonts w:ascii="MS Gothic" w:eastAsia="MS Gothic" w:hAnsi="MS Gothic"/>
+            </w:rPr>
+            <w:t>☑</w:t>
           </w:r>
         </w:sdtContent>
       </w:sdt>
@@ -939,9 +949,9 @@
         <w:sdtContent>
           <w:r>
             <w:rPr>
-              <w:rFonts w:ascii="MS Gothic" w:eastAsia="MS Gothic" w:hAnsi="MS Gothic" w:hint="eastAsia"/>
-            </w:rPr>
-            <w:t>☐</w:t>
+              <w:rFonts w:ascii="MS Gothic" w:eastAsia="MS Gothic" w:hAnsi="MS Gothic"/>
+            </w:rPr>
+            <w:t>☑</w:t>
           </w:r>
         </w:sdtContent>
       </w:sdt>
@@ -1031,12 +1041,14 @@
           <w:id w:val="-1133631551"/>
         </w:sdtPr>
         <w:sdtContent>
+          <w:proofErr w:type="spellStart"/>
           <w:r>
             <w:rPr>
               <w:rFonts w:ascii="MS Gothic" w:eastAsia="MS Gothic" w:hAnsi="MS Gothic" w:hint="eastAsia"/>
             </w:rPr>
             <w:t>☐</w:t>
           </w:r>
+          <w:proofErr w:type="spellEnd"/>
         </w:sdtContent>
       </w:sdt>
       <w:r>
@@ -1047,12 +1059,14 @@
           <w:id w:val="1726793984"/>
         </w:sdtPr>
         <w:sdtContent>
+          <w:proofErr w:type="spellStart"/>
           <w:r>
             <w:rPr>
               <w:rFonts w:ascii="MS Gothic" w:eastAsia="MS Gothic" w:hAnsi="MS Gothic" w:hint="eastAsia"/>
             </w:rPr>
             <w:t>☐</w:t>
           </w:r>
+          <w:proofErr w:type="spellEnd"/>
         </w:sdtContent>
       </w:sdt>
       <w:r>
@@ -1063,12 +1077,14 @@
           <w:id w:val="1917282038"/>
         </w:sdtPr>
         <w:sdtContent>
+          <w:proofErr w:type="spellStart"/>
           <w:r>
             <w:rPr>
               <w:rFonts w:ascii="MS Gothic" w:eastAsia="MS Gothic" w:hAnsi="MS Gothic" w:hint="eastAsia"/>
             </w:rPr>
             <w:t>☐</w:t>
           </w:r>
+          <w:proofErr w:type="spellEnd"/>
         </w:sdtContent>
       </w:sdt>
       <w:r>
@@ -1081,9 +1097,9 @@
         <w:sdtContent>
           <w:r>
             <w:rPr>
-              <w:rFonts w:ascii="MS Gothic" w:eastAsia="MS Gothic" w:hAnsi="MS Gothic" w:hint="eastAsia"/>
-            </w:rPr>
-            <w:t>☐</w:t>
+              <w:rFonts w:ascii="MS Gothic" w:eastAsia="MS Gothic" w:hAnsi="MS Gothic"/>
+            </w:rPr>
+            <w:t>☑</w:t>
           </w:r>
         </w:sdtContent>
       </w:sdt>
@@ -1182,9 +1198,9 @@
         <w:sdtContent>
           <w:r>
             <w:rPr>
-              <w:rFonts w:ascii="MS Gothic" w:eastAsia="MS Gothic" w:hAnsi="MS Gothic" w:hint="eastAsia"/>
-            </w:rPr>
-            <w:t>☐</w:t>
+              <w:rFonts w:ascii="MS Gothic" w:eastAsia="MS Gothic" w:hAnsi="MS Gothic"/>
+            </w:rPr>
+            <w:t>☑</w:t>
           </w:r>
         </w:sdtContent>
       </w:sdt>
@@ -1364,12 +1380,14 @@
           <w:id w:val="478818074"/>
         </w:sdtPr>
         <w:sdtContent>
+          <w:proofErr w:type="spellStart"/>
           <w:r>
             <w:rPr>
               <w:rFonts w:ascii="MS Gothic" w:eastAsia="MS Gothic" w:hAnsi="MS Gothic" w:hint="eastAsia"/>
             </w:rPr>
             <w:t>☐</w:t>
           </w:r>
+          <w:proofErr w:type="spellEnd"/>
         </w:sdtContent>
       </w:sdt>
       <w:r>
@@ -1380,12 +1398,14 @@
           <w:id w:val="1304822173"/>
         </w:sdtPr>
         <w:sdtContent>
+          <w:proofErr w:type="spellStart"/>
           <w:r>
             <w:rPr>
               <w:rFonts w:ascii="MS Gothic" w:eastAsia="MS Gothic" w:hAnsi="MS Gothic" w:hint="eastAsia"/>
             </w:rPr>
             <w:t>☐</w:t>
           </w:r>
+          <w:proofErr w:type="spellEnd"/>
         </w:sdtContent>
       </w:sdt>
       <w:r>
@@ -1398,9 +1418,9 @@
         <w:sdtContent>
           <w:r>
             <w:rPr>
-              <w:rFonts w:ascii="MS Gothic" w:eastAsia="MS Gothic" w:hAnsi="MS Gothic" w:hint="eastAsia"/>
-            </w:rPr>
-            <w:t>☐</w:t>
+              <w:rFonts w:ascii="MS Gothic" w:eastAsia="MS Gothic" w:hAnsi="MS Gothic"/>
+            </w:rPr>
+            <w:t>☑</w:t>
           </w:r>
         </w:sdtContent>
       </w:sdt>
@@ -1562,9 +1582,9 @@
         <w:sdtContent>
           <w:r>
             <w:rPr>
-              <w:rFonts w:ascii="MS Gothic" w:eastAsia="MS Gothic" w:hAnsi="MS Gothic" w:hint="eastAsia"/>
-            </w:rPr>
-            <w:t>☐</w:t>
+              <w:rFonts w:ascii="MS Gothic" w:eastAsia="MS Gothic" w:hAnsi="MS Gothic"/>
+            </w:rPr>
+            <w:t>☑</w:t>
           </w:r>
         </w:sdtContent>
       </w:sdt>
@@ -2519,12 +2539,6 @@
     <w:pitch w:val="variable"/>
     <w:sig w:usb0="E00002FF" w:usb1="4000ACFF" w:usb2="00000001" w:usb3="00000000" w:csb0="0000019F" w:csb1="00000000"/>
   </w:font>
-  <w:font w:name="宋体">
-    <w:charset w:val="50"/>
-    <w:family w:val="auto"/>
-    <w:pitch w:val="variable"/>
-    <w:sig w:usb0="00000003" w:usb1="288F0000" w:usb2="00000016" w:usb3="00000000" w:csb0="00040001" w:csb1="00000000"/>
-  </w:font>
   <w:font w:name="Times New Roman">
     <w:panose1 w:val="02020603050405020304"/>
     <w:charset w:val="00"/>
@@ -2543,8 +2557,9 @@
     <w:panose1 w:val="020B0604030504040204"/>
     <w:charset w:val="00"/>
     <w:family w:val="swiss"/>
+    <w:notTrueType/>
     <w:pitch w:val="variable"/>
-    <w:sig w:usb0="E1002EFF" w:usb1="C000605B" w:usb2="00000029" w:usb3="00000000" w:csb0="000101FF" w:csb1="00000000"/>
+    <w:sig w:usb0="00000003" w:usb1="00000000" w:usb2="00000000" w:usb3="00000000" w:csb0="00000001" w:csb1="00000000"/>
   </w:font>
   <w:font w:name="MS Gothic">
     <w:altName w:val="ＭＳ ゴシック"/>
@@ -2581,6 +2596,7 @@
     <w:rsid w:val="00193299"/>
     <w:rsid w:val="002C1D51"/>
     <w:rsid w:val="00461115"/>
+    <w:rsid w:val="00483325"/>
     <w:rsid w:val="00701EF3"/>
   </w:rsids>
   <m:mathPr>
@@ -3073,7 +3089,7 @@
   <a:extraClrSchemeLst/>
   <a:extLst>
     <a:ext uri="{05A4C25C-085E-4340-85A3-A5531E510DB2}">
-      <thm15:themeFamily xmlns="" xmlns:thm15="http://schemas.microsoft.com/office/thememl/2012/main" name="Office Theme" id="{62F939B6-93AF-4DB8-9C6B-D6C7DFDC589F}" vid="{4A3C46E8-61CC-4603-A589-7422A47A8E4A}"/>
+      <thm15:themeFamily xmlns:thm15="http://schemas.microsoft.com/office/thememl/2012/main" xmlns="" name="Office Theme" id="{62F939B6-93AF-4DB8-9C6B-D6C7DFDC589F}" vid="{4A3C46E8-61CC-4603-A589-7422A47A8E4A}"/>
     </a:ext>
   </a:extLst>
 </a:theme>
@@ -3084,7 +3100,7 @@
 </file>
 
 <file path=customXml/itemProps1.xml><?xml version="1.0" encoding="utf-8"?>
-<ds:datastoreItem xmlns:ds="http://schemas.openxmlformats.org/officeDocument/2006/customXml" ds:itemID="{4EC578AE-BA7E-4930-B4E0-17B902E7975B}">
+<ds:datastoreItem xmlns:ds="http://schemas.openxmlformats.org/officeDocument/2006/customXml" ds:itemID="{C2FD4277-9E58-43A6-8C59-44BA0EBA76A6}">
   <ds:schemaRefs>
     <ds:schemaRef ds:uri="http://schemas.openxmlformats.org/officeDocument/2006/bibliography"/>
   </ds:schemaRefs>

</xml_diff>

<commit_message>
Minor fix of review form
</commit_message>
<xml_diff>
--- a/Peer-review-lab1.docx
+++ b/Peer-review-lab1.docx
@@ -128,44 +128,8 @@
             <w:rPr>
               <w:lang w:eastAsia="zh-CN"/>
             </w:rPr>
-            <w:t xml:space="preserve"> </w:t>
-          </w:r>
-          <w:proofErr w:type="spellStart"/>
-          <w:r>
-            <w:rPr>
-              <w:lang w:eastAsia="zh-CN"/>
-            </w:rPr>
-            <w:t>Ren</w:t>
-          </w:r>
-          <w:proofErr w:type="spellEnd"/>
-          <w:r>
-            <w:rPr>
-              <w:lang w:eastAsia="zh-CN"/>
-            </w:rPr>
-            <w:t xml:space="preserve">, Ma </w:t>
-          </w:r>
-          <w:proofErr w:type="spellStart"/>
-          <w:r>
-            <w:rPr>
-              <w:lang w:eastAsia="zh-CN"/>
-            </w:rPr>
-            <w:t>Tianyao</w:t>
-          </w:r>
-          <w:proofErr w:type="spellEnd"/>
-          <w:r>
-            <w:rPr>
-              <w:lang w:eastAsia="zh-CN"/>
-            </w:rPr>
-            <w:t xml:space="preserve">, Samuel </w:t>
-          </w:r>
-          <w:proofErr w:type="spellStart"/>
-          <w:r>
-            <w:rPr>
-              <w:lang w:eastAsia="zh-CN"/>
-            </w:rPr>
-            <w:t>Pettersson</w:t>
-          </w:r>
-          <w:proofErr w:type="spellEnd"/>
+            <w:t xml:space="preserve"> Ren, Ma Tianyao, Samuel Pettersson</w:t>
+          </w:r>
         </w:sdtContent>
       </w:sdt>
     </w:p>
@@ -292,14 +256,12 @@
           <w:id w:val="1242752426"/>
         </w:sdtPr>
         <w:sdtContent>
-          <w:proofErr w:type="spellStart"/>
           <w:r>
             <w:rPr>
               <w:rFonts w:ascii="MS Gothic" w:eastAsia="MS Gothic" w:hAnsi="MS Gothic" w:hint="eastAsia"/>
             </w:rPr>
             <w:t>☐</w:t>
           </w:r>
-          <w:proofErr w:type="spellEnd"/>
         </w:sdtContent>
       </w:sdt>
       <w:r>
@@ -310,14 +272,12 @@
           <w:id w:val="206996008"/>
         </w:sdtPr>
         <w:sdtContent>
-          <w:proofErr w:type="spellStart"/>
           <w:r>
             <w:rPr>
               <w:rFonts w:ascii="MS Gothic" w:eastAsia="MS Gothic" w:hAnsi="MS Gothic" w:hint="eastAsia"/>
             </w:rPr>
             <w:t>☐</w:t>
           </w:r>
-          <w:proofErr w:type="spellEnd"/>
         </w:sdtContent>
       </w:sdt>
       <w:r>
@@ -435,14 +395,12 @@
           <w:id w:val="1311440352"/>
         </w:sdtPr>
         <w:sdtContent>
-          <w:proofErr w:type="spellStart"/>
           <w:r>
             <w:rPr>
               <w:rFonts w:ascii="MS Gothic" w:eastAsia="MS Gothic" w:hAnsi="MS Gothic" w:hint="eastAsia"/>
             </w:rPr>
             <w:t>☐</w:t>
           </w:r>
-          <w:proofErr w:type="spellEnd"/>
         </w:sdtContent>
       </w:sdt>
       <w:r>
@@ -453,14 +411,12 @@
           <w:id w:val="-118455131"/>
         </w:sdtPr>
         <w:sdtContent>
-          <w:proofErr w:type="spellStart"/>
           <w:r>
             <w:rPr>
               <w:rFonts w:ascii="MS Gothic" w:eastAsia="MS Gothic" w:hAnsi="MS Gothic" w:hint="eastAsia"/>
             </w:rPr>
             <w:t>☐</w:t>
           </w:r>
-          <w:proofErr w:type="spellEnd"/>
         </w:sdtContent>
       </w:sdt>
       <w:r>
@@ -471,14 +427,12 @@
           <w:id w:val="440502030"/>
         </w:sdtPr>
         <w:sdtContent>
-          <w:proofErr w:type="spellStart"/>
           <w:r>
             <w:rPr>
               <w:rFonts w:ascii="MS Gothic" w:eastAsia="MS Gothic" w:hAnsi="MS Gothic" w:hint="eastAsia"/>
             </w:rPr>
             <w:t>☐</w:t>
           </w:r>
-          <w:proofErr w:type="spellEnd"/>
         </w:sdtContent>
       </w:sdt>
       <w:r>
@@ -587,15 +541,7 @@
       </w:sdt>
       <w:r>
         <w:tab/>
-        <w:t xml:space="preserve">  </w:t>
-      </w:r>
-      <w:proofErr w:type="gramStart"/>
-      <w:r>
-        <w:t>To</w:t>
-      </w:r>
-      <w:proofErr w:type="gramEnd"/>
-      <w:r>
-        <w:t xml:space="preserve"> some extent </w:t>
+        <w:t xml:space="preserve">  To some extent </w:t>
       </w:r>
       <w:sdt>
         <w:sdtPr>
@@ -637,21 +583,7 @@
         <w:rPr>
           <w:b/>
         </w:rPr>
-        <w:t>(</w:t>
-      </w:r>
-      <w:proofErr w:type="gramStart"/>
-      <w:r>
-        <w:rPr>
-          <w:b/>
-        </w:rPr>
-        <w:t>according</w:t>
-      </w:r>
-      <w:proofErr w:type="gramEnd"/>
-      <w:r>
-        <w:rPr>
-          <w:b/>
-        </w:rPr>
-        <w:t xml:space="preserve"> to the specifications)?</w:t>
+        <w:t>(according to the specifications)?</w:t>
       </w:r>
       <w:r>
         <w:rPr>
@@ -679,15 +611,7 @@
         <w:t xml:space="preserve">             </w:t>
       </w:r>
       <w:r>
-        <w:t>(</w:t>
-      </w:r>
-      <w:proofErr w:type="gramStart"/>
-      <w:r>
-        <w:t>specify</w:t>
-      </w:r>
-      <w:proofErr w:type="gramEnd"/>
-      <w:r>
-        <w:t xml:space="preserve"> in Comments)</w:t>
+        <w:t>(specify in Comments)</w:t>
       </w:r>
       <w:r>
         <w:tab/>
@@ -764,15 +688,7 @@
         </w:sdtContent>
       </w:sdt>
       <w:r>
-        <w:t xml:space="preserve">      </w:t>
-      </w:r>
-      <w:proofErr w:type="gramStart"/>
-      <w:r>
-        <w:t>Some</w:t>
-      </w:r>
-      <w:proofErr w:type="gramEnd"/>
-      <w:r>
-        <w:t xml:space="preserve"> of them </w:t>
+        <w:t xml:space="preserve">      Some of them </w:t>
       </w:r>
       <w:sdt>
         <w:sdtPr>
@@ -814,21 +730,7 @@
         <w:rPr>
           <w:b/>
         </w:rPr>
-        <w:t>(</w:t>
-      </w:r>
-      <w:proofErr w:type="gramStart"/>
-      <w:r>
-        <w:rPr>
-          <w:b/>
-        </w:rPr>
-        <w:t>according</w:t>
-      </w:r>
-      <w:proofErr w:type="gramEnd"/>
-      <w:r>
-        <w:rPr>
-          <w:b/>
-        </w:rPr>
-        <w:t xml:space="preserve"> to the specifications)?</w:t>
+        <w:t>(according to the specifications)?</w:t>
       </w:r>
       <w:r>
         <w:rPr>
@@ -856,15 +758,7 @@
         <w:t xml:space="preserve">               </w:t>
       </w:r>
       <w:r>
-        <w:t>(</w:t>
-      </w:r>
-      <w:proofErr w:type="gramStart"/>
-      <w:r>
-        <w:t>specify</w:t>
-      </w:r>
-      <w:proofErr w:type="gramEnd"/>
-      <w:r>
-        <w:t xml:space="preserve"> in Comments)</w:t>
+        <w:t>(specify in Comments)</w:t>
       </w:r>
     </w:p>
     <w:p>
@@ -916,15 +810,7 @@
       </w:sdt>
       <w:r>
         <w:tab/>
-        <w:t xml:space="preserve">  </w:t>
-      </w:r>
-      <w:proofErr w:type="gramStart"/>
-      <w:r>
-        <w:t>To</w:t>
-      </w:r>
-      <w:proofErr w:type="gramEnd"/>
-      <w:r>
-        <w:t xml:space="preserve"> some extent </w:t>
+        <w:t xml:space="preserve">  To some extent </w:t>
       </w:r>
       <w:sdt>
         <w:sdtPr>
@@ -976,15 +862,7 @@
         <w:t xml:space="preserve">             </w:t>
       </w:r>
       <w:r>
-        <w:t>(</w:t>
-      </w:r>
-      <w:proofErr w:type="gramStart"/>
-      <w:r>
-        <w:t>specify</w:t>
-      </w:r>
-      <w:proofErr w:type="gramEnd"/>
-      <w:r>
-        <w:t xml:space="preserve"> in Comments)</w:t>
+        <w:t>(specify in Comments)</w:t>
       </w:r>
     </w:p>
     <w:p>
@@ -1013,13 +891,8 @@
         <w:tab/>
       </w:r>
       <w:r>
-        <w:t xml:space="preserve">Very </w:t>
-      </w:r>
-      <w:proofErr w:type="gramStart"/>
-      <w:r>
-        <w:t xml:space="preserve">badly  </w:t>
-      </w:r>
-      <w:proofErr w:type="gramEnd"/>
+        <w:t xml:space="preserve">Very badly  </w:t>
+      </w:r>
       <w:sdt>
         <w:sdtPr>
           <w:id w:val="256097227"/>
@@ -1041,14 +914,12 @@
           <w:id w:val="-1133631551"/>
         </w:sdtPr>
         <w:sdtContent>
-          <w:proofErr w:type="spellStart"/>
           <w:r>
             <w:rPr>
               <w:rFonts w:ascii="MS Gothic" w:eastAsia="MS Gothic" w:hAnsi="MS Gothic" w:hint="eastAsia"/>
             </w:rPr>
             <w:t>☐</w:t>
           </w:r>
-          <w:proofErr w:type="spellEnd"/>
         </w:sdtContent>
       </w:sdt>
       <w:r>
@@ -1059,14 +930,12 @@
           <w:id w:val="1726793984"/>
         </w:sdtPr>
         <w:sdtContent>
-          <w:proofErr w:type="spellStart"/>
           <w:r>
             <w:rPr>
               <w:rFonts w:ascii="MS Gothic" w:eastAsia="MS Gothic" w:hAnsi="MS Gothic" w:hint="eastAsia"/>
             </w:rPr>
             <w:t>☐</w:t>
           </w:r>
-          <w:proofErr w:type="spellEnd"/>
         </w:sdtContent>
       </w:sdt>
       <w:r>
@@ -1077,14 +946,12 @@
           <w:id w:val="1917282038"/>
         </w:sdtPr>
         <w:sdtContent>
-          <w:proofErr w:type="spellStart"/>
           <w:r>
             <w:rPr>
               <w:rFonts w:ascii="MS Gothic" w:eastAsia="MS Gothic" w:hAnsi="MS Gothic" w:hint="eastAsia"/>
             </w:rPr>
             <w:t>☐</w:t>
           </w:r>
-          <w:proofErr w:type="spellEnd"/>
         </w:sdtContent>
       </w:sdt>
       <w:r>
@@ -1181,15 +1048,7 @@
         </w:sdtContent>
       </w:sdt>
       <w:r>
-        <w:t xml:space="preserve">      </w:t>
-      </w:r>
-      <w:proofErr w:type="gramStart"/>
-      <w:r>
-        <w:t>Some</w:t>
-      </w:r>
-      <w:proofErr w:type="gramEnd"/>
-      <w:r>
-        <w:t xml:space="preserve"> of them </w:t>
+        <w:t xml:space="preserve">      Some of them </w:t>
       </w:r>
       <w:sdt>
         <w:sdtPr>
@@ -1227,19 +1086,11 @@
           <w:b/>
         </w:rPr>
       </w:pPr>
-      <w:proofErr w:type="gramStart"/>
-      <w:r>
-        <w:rPr>
-          <w:b/>
-        </w:rPr>
-        <w:t>so</w:t>
-      </w:r>
-      <w:proofErr w:type="gramEnd"/>
-      <w:r>
-        <w:rPr>
-          <w:b/>
-        </w:rPr>
-        <w:t xml:space="preserve"> that you can replicate the result</w:t>
+      <w:r>
+        <w:rPr>
+          <w:b/>
+        </w:rPr>
+        <w:t>so that you can replicate the result</w:t>
       </w:r>
       <w:r>
         <w:rPr>
@@ -1279,15 +1130,7 @@
         <w:t xml:space="preserve">               </w:t>
       </w:r>
       <w:r>
-        <w:t>(</w:t>
-      </w:r>
-      <w:proofErr w:type="gramStart"/>
-      <w:r>
-        <w:t>specify</w:t>
-      </w:r>
-      <w:proofErr w:type="gramEnd"/>
-      <w:r>
-        <w:t xml:space="preserve"> in Comments)</w:t>
+        <w:t>(specify in Comments)</w:t>
       </w:r>
     </w:p>
     <w:p>
@@ -1352,13 +1195,8 @@
         <w:tab/>
       </w:r>
       <w:r>
-        <w:t xml:space="preserve">Very </w:t>
-      </w:r>
-      <w:proofErr w:type="gramStart"/>
-      <w:r>
-        <w:t xml:space="preserve">badly  </w:t>
-      </w:r>
-      <w:proofErr w:type="gramEnd"/>
+        <w:t xml:space="preserve">Very badly  </w:t>
+      </w:r>
       <w:sdt>
         <w:sdtPr>
           <w:id w:val="-1854802497"/>
@@ -1380,14 +1218,12 @@
           <w:id w:val="478818074"/>
         </w:sdtPr>
         <w:sdtContent>
-          <w:proofErr w:type="spellStart"/>
           <w:r>
             <w:rPr>
               <w:rFonts w:ascii="MS Gothic" w:eastAsia="MS Gothic" w:hAnsi="MS Gothic" w:hint="eastAsia"/>
             </w:rPr>
             <w:t>☐</w:t>
           </w:r>
-          <w:proofErr w:type="spellEnd"/>
         </w:sdtContent>
       </w:sdt>
       <w:r>
@@ -1398,14 +1234,12 @@
           <w:id w:val="1304822173"/>
         </w:sdtPr>
         <w:sdtContent>
-          <w:proofErr w:type="spellStart"/>
           <w:r>
             <w:rPr>
               <w:rFonts w:ascii="MS Gothic" w:eastAsia="MS Gothic" w:hAnsi="MS Gothic" w:hint="eastAsia"/>
             </w:rPr>
             <w:t>☐</w:t>
           </w:r>
-          <w:proofErr w:type="spellEnd"/>
         </w:sdtContent>
       </w:sdt>
       <w:r>
@@ -1450,19 +1284,11 @@
           <w:b/>
         </w:rPr>
       </w:pPr>
-      <w:proofErr w:type="gramStart"/>
-      <w:r>
-        <w:rPr>
-          <w:b/>
-        </w:rPr>
-        <w:t>by</w:t>
-      </w:r>
-      <w:proofErr w:type="gramEnd"/>
-      <w:r>
-        <w:rPr>
-          <w:b/>
-        </w:rPr>
-        <w:t xml:space="preserve"> the author</w:t>
+      <w:r>
+        <w:rPr>
+          <w:b/>
+        </w:rPr>
+        <w:t>by the author</w:t>
       </w:r>
       <w:r>
         <w:rPr>
@@ -1549,15 +1375,7 @@
         </w:sdtContent>
       </w:sdt>
       <w:r>
-        <w:t xml:space="preserve">      </w:t>
-      </w:r>
-      <w:proofErr w:type="gramStart"/>
-      <w:r>
-        <w:t>To</w:t>
-      </w:r>
-      <w:proofErr w:type="gramEnd"/>
-      <w:r>
-        <w:t xml:space="preserve"> some extent </w:t>
+        <w:t xml:space="preserve">      To some extent </w:t>
       </w:r>
       <w:sdt>
         <w:sdtPr>
@@ -1595,19 +1413,11 @@
           <w:b/>
         </w:rPr>
       </w:pPr>
-      <w:proofErr w:type="gramStart"/>
-      <w:r>
-        <w:rPr>
-          <w:b/>
-        </w:rPr>
-        <w:t>and</w:t>
-      </w:r>
-      <w:proofErr w:type="gramEnd"/>
-      <w:r>
-        <w:rPr>
-          <w:b/>
-        </w:rPr>
-        <w:t xml:space="preserve"> discussed by the author(s)?</w:t>
+      <w:r>
+        <w:rPr>
+          <w:b/>
+        </w:rPr>
+        <w:t>and discussed by the author(s)?</w:t>
       </w:r>
       <w:r>
         <w:rPr>
@@ -1635,15 +1445,7 @@
         <w:t xml:space="preserve">             </w:t>
       </w:r>
       <w:r>
-        <w:t>(</w:t>
-      </w:r>
-      <w:proofErr w:type="gramStart"/>
-      <w:r>
-        <w:t>specify</w:t>
-      </w:r>
-      <w:proofErr w:type="gramEnd"/>
-      <w:r>
-        <w:t xml:space="preserve"> in Comments)</w:t>
+        <w:t>(specify in Comments)</w:t>
       </w:r>
     </w:p>
     <w:p>
@@ -1705,7 +1507,13 @@
             <w:t xml:space="preserve"> of most exercises</w:t>
           </w:r>
           <w:r>
-            <w:t xml:space="preserve"> and full answers</w:t>
+            <w:t xml:space="preserve"> and </w:t>
+          </w:r>
+          <w:r>
+            <w:t xml:space="preserve">complete </w:t>
+          </w:r>
+          <w:r>
+            <w:t>answers</w:t>
           </w:r>
           <w:r>
             <w:t xml:space="preserve"> </w:t>
@@ -1790,7 +1598,13 @@
       <w:sdtContent>
         <w:p>
           <w:r>
-            <w:t>The result of the SQL injection for exercise 1 (b) is not mentioned, even if it isn’t too hard to figure out. Make sure to read the instructions very carefully and include anything that is asked for.</w:t>
+            <w:t xml:space="preserve">The result of the SQL injection for exercise 1 (b) is not mentioned, even if it isn’t too hard to figure out. Make sure to read the instructions very carefully and include </w:t>
+          </w:r>
+          <w:r>
+            <w:t>everything</w:t>
+          </w:r>
+          <w:r>
+            <w:t xml:space="preserve"> that is asked for.</w:t>
           </w:r>
         </w:p>
         <w:p>
@@ -2598,6 +2412,7 @@
     <w:rsid w:val="00461115"/>
     <w:rsid w:val="00483325"/>
     <w:rsid w:val="00701EF3"/>
+    <w:rsid w:val="00A1382E"/>
   </w:rsids>
   <m:mathPr>
     <m:mathFont m:val="Cambria Math"/>
@@ -3089,7 +2904,7 @@
   <a:extraClrSchemeLst/>
   <a:extLst>
     <a:ext uri="{05A4C25C-085E-4340-85A3-A5531E510DB2}">
-      <thm15:themeFamily xmlns:thm15="http://schemas.microsoft.com/office/thememl/2012/main" xmlns="" name="Office Theme" id="{62F939B6-93AF-4DB8-9C6B-D6C7DFDC589F}" vid="{4A3C46E8-61CC-4603-A589-7422A47A8E4A}"/>
+      <thm15:themeFamily xmlns="" xmlns:thm15="http://schemas.microsoft.com/office/thememl/2012/main" name="Office Theme" id="{62F939B6-93AF-4DB8-9C6B-D6C7DFDC589F}" vid="{4A3C46E8-61CC-4603-A589-7422A47A8E4A}"/>
     </a:ext>
   </a:extLst>
 </a:theme>
@@ -3100,7 +2915,7 @@
 </file>
 
 <file path=customXml/itemProps1.xml><?xml version="1.0" encoding="utf-8"?>
-<ds:datastoreItem xmlns:ds="http://schemas.openxmlformats.org/officeDocument/2006/customXml" ds:itemID="{C2FD4277-9E58-43A6-8C59-44BA0EBA76A6}">
+<ds:datastoreItem xmlns:ds="http://schemas.openxmlformats.org/officeDocument/2006/customXml" ds:itemID="{D562FCA9-9057-4F33-865A-199542BD4D17}">
   <ds:schemaRefs>
     <ds:schemaRef ds:uri="http://schemas.openxmlformats.org/officeDocument/2006/bibliography"/>
   </ds:schemaRefs>

</xml_diff>